<commit_message>
Fix: Se agrego la columna archivo a la tabla plantillas de la BD
</commit_message>
<xml_diff>
--- a/templates_plantillas_editadas/OFICIO EVENTOS ACADÉMICOS  MAYO-AGOSTO 2024 versión 2 (1)_template.docx
+++ b/templates_plantillas_editadas/OFICIO EVENTOS ACADÉMICOS  MAYO-AGOSTO 2024 versión 2 (1)_template.docx
@@ -3,6 +3,11 @@
 <w:document xmlns:wpc="http://schemas.microsoft.com/office/word/2010/wordprocessingCanvas" xmlns:cx="http://schemas.microsoft.com/office/drawing/2014/chartex" xmlns:cx1="http://schemas.microsoft.com/office/drawing/2015/9/8/chartex" xmlns:cx2="http://schemas.microsoft.com/office/drawing/2015/10/21/chartex" xmlns:cx3="http://schemas.microsoft.com/office/drawing/2016/5/9/chartex" xmlns:cx4="http://schemas.microsoft.com/office/drawing/2016/5/10/chartex" xmlns:cx5="http://schemas.microsoft.com/office/drawing/2016/5/11/chartex" xmlns:cx6="http://schemas.microsoft.com/office/drawing/2016/5/12/chartex" xmlns:cx7="http://schemas.microsoft.com/office/drawing/2016/5/13/chartex" xmlns:cx8="http://schemas.microsoft.com/office/drawing/2016/5/14/chartex" xmlns:mc="http://schemas.openxmlformats.org/markup-compatibility/2006" xmlns:aink="http://schemas.microsoft.com/office/drawing/2016/ink" xmlns:am3d="http://schemas.microsoft.com/office/drawing/2017/model3d" xmlns:o="urn:schemas-microsoft-com:office:office" xmlns:oel="http://schemas.microsoft.com/office/2019/extlst" xmlns:r="http://schemas.openxmlformats.org/officeDocument/2006/relationships" xmlns:m="http://schemas.openxmlformats.org/officeDocument/2006/math" xmlns:v="urn:schemas-microsoft-com:vml" xmlns:wp14="http://schemas.microsoft.com/office/word/2010/wordprocessingDrawing" xmlns:wp="http://schemas.openxmlformats.org/drawingml/2006/wordprocessingDrawing" xmlns:w10="urn:schemas-microsoft-com:office:word" xmlns:w="http://schemas.openxmlformats.org/wordprocessingml/2006/main" xmlns:w14="http://schemas.microsoft.com/office/word/2010/wordml" xmlns:w15="http://schemas.microsoft.com/office/word/2012/wordml" xmlns:w16cex="http://schemas.microsoft.com/office/word/2018/wordml/cex" xmlns:w16cid="http://schemas.microsoft.com/office/word/2016/wordml/cid" xmlns:w16="http://schemas.microsoft.com/office/word/2018/wordml" xmlns:w16du="http://schemas.microsoft.com/office/word/2023/wordml/word16du" xmlns:w16sdtdh="http://schemas.microsoft.com/office/word/2020/wordml/sdtdatahash" xmlns:w16se="http://schemas.microsoft.com/office/word/2015/wordml/symex" xmlns:wpg="http://schemas.microsoft.com/office/word/2010/wordprocessingGroup" xmlns:wpi="http://schemas.microsoft.com/office/word/2010/wordprocessingInk" xmlns:wne="http://schemas.microsoft.com/office/word/2006/wordml" xmlns:wps="http://schemas.microsoft.com/office/word/2010/wordprocessingShape" mc:Ignorable="w14 w15 w16se w16cid w16 w16cex w16sdtdh w16du wp14">
   <w:body>
     <w:p>
+      <w:r>
+        <w:t>{% for evento in eventos %}</w:t>
+      </w:r>
+    </w:p>
+    <w:p>
       <w:pPr>
         <w:jc w:val="right"/>
         <w:rPr>
@@ -63,7 +68,7 @@
         </w:rPr>
       </w:pPr>
       <w:r>
-        <w:t>{{ evento.fecha }}</w:t>
+        <w:t>{{evento.lugar_actual}} a {{fecha_actual}}</w:t>
       </w:r>
     </w:p>
     <w:p>
@@ -85,7 +90,7 @@
         </w:rPr>
       </w:pPr>
       <w:r>
-        <w:t>{{ evento.fecha }}</w:t>
+        <w:t>Oficio No. {{numero_oficio}}</w:t>
       </w:r>
     </w:p>
     <w:p>
@@ -212,7 +217,36 @@
         </w:rPr>
       </w:pPr>
       <w:r>
-        <w:t>{{ evento.fecha }}</w:t>
+        <w:rPr>
+          <w:rFonts w:ascii="Montserrat" w:hAnsi="Montserrat"/>
+          <w:sz w:val="18"/>
+          <w:szCs w:val="18"/>
+        </w:rPr>
+        <w:t xml:space="preserve">Por este conducto, y en virtud de atender el Proceso Educativo de nuestra Universidad, el Programa Institucional de Fortalecimiento Integral y disciplinar; así como dar atención a los diferentes indicadores referidos a POA, 911, MECASUP, CIEES, SEAES, ISO 9001:2015 entre otros, pongo a su consideración los Eventos Académicos, de Emprendimiento, de Investigación y Desarrollo Tecnológico y a realizar por esta Dirección de División en favor de las y los estudiantes de los Programas Educativos de Ingeniería Mecánica Automotriz, Ingeniería en Tecnologías de Manufactura  e Ingeniería en Software durante el Cuatrimestre </w:t>
+      </w:r>
+      <w:r>
+        <w:rPr>
+          <w:rFonts w:ascii="Montserrat" w:hAnsi="Montserrat"/>
+          <w:sz w:val="18"/>
+          <w:szCs w:val="18"/>
+        </w:rPr>
+        <w:t>Mayo-Agosto</w:t>
+      </w:r>
+      <w:r>
+        <w:rPr>
+          <w:rFonts w:ascii="Montserrat" w:hAnsi="Montserrat"/>
+          <w:sz w:val="18"/>
+          <w:szCs w:val="18"/>
+        </w:rPr>
+        <w:t xml:space="preserve"> 2024</w:t>
+      </w:r>
+      <w:r>
+        <w:rPr>
+          <w:rFonts w:ascii="Montserrat" w:hAnsi="Montserrat"/>
+          <w:sz w:val="18"/>
+          <w:szCs w:val="18"/>
+        </w:rPr>
+        <w:t>. Así como la solicitud de recursos necesarios para su realización.</w:t>
       </w:r>
     </w:p>
     <w:p>
@@ -264,13 +298,7 @@
         </w:rPr>
       </w:pPr>
       <w:r>
-        <w:rPr>
-          <w:rFonts w:ascii="Montserrat" w:hAnsi="Montserrat"/>
-          <w:b/>
-          <w:bCs/>
-          <w:color w:val="595959" w:themeColor="text1" w:themeTint="A6"/>
-        </w:rPr>
-        <w:t>CATEGORIA: EVENTOS ACADÉMICOS</w:t>
+        <w:t>CATEGORIA: {{evento.categoria}}</w:t>
       </w:r>
     </w:p>
     <w:p>
@@ -309,40 +337,7 @@
         </w:rPr>
       </w:pPr>
       <w:r>
-        <w:rPr>
-          <w:rFonts w:ascii="Montserrat" w:hAnsi="Montserrat"/>
-          <w:b/>
-          <w:bCs/>
-          <w:color w:val="595959" w:themeColor="text1" w:themeTint="A6"/>
-        </w:rPr>
-        <w:t xml:space="preserve">EVENTO: </w:t>
-      </w:r>
-      <w:r>
-        <w:rPr>
-          <w:rFonts w:ascii="Montserrat" w:hAnsi="Montserrat"/>
-          <w:b/>
-          <w:bCs/>
-          <w:color w:val="595959" w:themeColor="text1" w:themeTint="A6"/>
-        </w:rPr>
-        <w:t>2da</w:t>
-      </w:r>
-      <w:r>
-        <w:rPr>
-          <w:rFonts w:ascii="Montserrat" w:hAnsi="Montserrat"/>
-          <w:b/>
-          <w:bCs/>
-          <w:color w:val="595959" w:themeColor="text1" w:themeTint="A6"/>
-        </w:rPr>
-        <w:t xml:space="preserve"> FERIA ACADÉMICA 202</w:t>
-      </w:r>
-      <w:r>
-        <w:rPr>
-          <w:rFonts w:ascii="Montserrat" w:hAnsi="Montserrat"/>
-          <w:b/>
-          <w:bCs/>
-          <w:color w:val="595959" w:themeColor="text1" w:themeTint="A6"/>
-        </w:rPr>
-        <w:t>4</w:t>
+        <w:t>EVENTO: {{evento.titulo}}</w:t>
       </w:r>
     </w:p>
     <w:p>
@@ -365,227 +360,750 @@
         </w:rPr>
       </w:pPr>
       <w:r>
+        <w:rPr>
+          <w:rFonts w:ascii="Montserrat" w:hAnsi="Montserrat"/>
+          <w:b/>
+          <w:bCs/>
+          <w:color w:val="595959" w:themeColor="text1" w:themeTint="A6"/>
+          <w:sz w:val="18"/>
+          <w:szCs w:val="18"/>
+        </w:rPr>
+        <w:t>Impacto</w:t>
+      </w:r>
+      <w:r>
+        <w:rPr>
+          <w:rFonts w:ascii="Montserrat" w:hAnsi="Montserrat"/>
+          <w:sz w:val="18"/>
+          <w:szCs w:val="18"/>
+        </w:rPr>
+        <w:t xml:space="preserve">: </w:t>
+      </w:r>
+    </w:p>
+    <w:p>
+      <w:pPr>
+        <w:jc w:val="both"/>
+        <w:rPr>
+          <w:rFonts w:ascii="Montserrat" w:hAnsi="Montserrat"/>
+          <w:sz w:val="18"/>
+          <w:szCs w:val="18"/>
+        </w:rPr>
+      </w:pPr>
+      <w:r>
+        <w:rPr>
+          <w:rFonts w:ascii="Montserrat" w:hAnsi="Montserrat"/>
+          <w:color w:val="595959" w:themeColor="text1" w:themeTint="A6"/>
+          <w:sz w:val="18"/>
+          <w:szCs w:val="18"/>
+        </w:rPr>
+        <w:t>SEAES: Ámbito de la Formación Profesional - Excelencia</w:t>
+      </w:r>
+    </w:p>
+    <w:p>
+      <w:pPr>
+        <w:jc w:val="both"/>
+        <w:rPr>
+          <w:rFonts w:ascii="Montserrat" w:hAnsi="Montserrat"/>
+          <w:sz w:val="18"/>
+          <w:szCs w:val="18"/>
+        </w:rPr>
+      </w:pPr>
+    </w:p>
+    <w:p>
+      <w:pPr>
+        <w:jc w:val="both"/>
+        <w:rPr>
+          <w:rFonts w:ascii="Montserrat" w:hAnsi="Montserrat"/>
+          <w:sz w:val="18"/>
+          <w:szCs w:val="18"/>
+        </w:rPr>
+      </w:pPr>
+      <w:r>
+        <w:t>Tematica: {{evento.tematica}}</w:t>
+      </w:r>
+    </w:p>
+    <w:bookmarkEnd w:id="0"/>
+    <w:p>
+      <w:pPr>
+        <w:jc w:val="both"/>
+        <w:rPr>
+          <w:rFonts w:ascii="Montserrat" w:hAnsi="Montserrat"/>
+          <w:sz w:val="18"/>
+          <w:szCs w:val="18"/>
+        </w:rPr>
+      </w:pPr>
+    </w:p>
+    <w:p>
+      <w:pPr>
+        <w:jc w:val="both"/>
+        <w:rPr>
+          <w:rFonts w:ascii="Montserrat" w:hAnsi="Montserrat"/>
+          <w:sz w:val="18"/>
+          <w:szCs w:val="18"/>
+        </w:rPr>
+      </w:pPr>
+      <w:r>
+        <w:t>Justificacion: {{evento.justificacion}}</w:t>
+      </w:r>
+    </w:p>
+    <w:p>
+      <w:pPr>
+        <w:jc w:val="both"/>
+        <w:rPr>
+          <w:rFonts w:ascii="Montserrat" w:hAnsi="Montserrat"/>
+          <w:sz w:val="18"/>
+          <w:szCs w:val="18"/>
+        </w:rPr>
+      </w:pPr>
+    </w:p>
+    <w:p>
+      <w:pPr>
+        <w:jc w:val="both"/>
+        <w:rPr>
+          <w:rFonts w:ascii="Montserrat" w:hAnsi="Montserrat"/>
+          <w:sz w:val="18"/>
+          <w:szCs w:val="18"/>
+        </w:rPr>
+      </w:pPr>
+      <w:r>
+        <w:t>Objetivo: {{evento.objetivo}}</w:t>
+      </w:r>
+    </w:p>
+    <w:p>
+      <w:pPr>
+        <w:jc w:val="both"/>
+        <w:rPr>
+          <w:rFonts w:ascii="Montserrat" w:hAnsi="Montserrat"/>
+          <w:sz w:val="18"/>
+          <w:szCs w:val="18"/>
+        </w:rPr>
+      </w:pPr>
+    </w:p>
+    <w:p>
+      <w:pPr>
+        <w:jc w:val="both"/>
+        <w:rPr>
+          <w:rFonts w:ascii="Montserrat" w:hAnsi="Montserrat"/>
+          <w:sz w:val="18"/>
+          <w:szCs w:val="18"/>
+        </w:rPr>
+      </w:pPr>
+      <w:r>
+        <w:t>Dinamica: {{evento.dinamica}}</w:t>
+      </w:r>
+    </w:p>
+    <w:p>
+      <w:pPr>
+        <w:jc w:val="both"/>
+        <w:rPr>
+          <w:rFonts w:ascii="Montserrat" w:hAnsi="Montserrat"/>
+          <w:b/>
+          <w:bCs/>
+          <w:color w:val="595959" w:themeColor="text1" w:themeTint="A6"/>
+          <w:sz w:val="18"/>
+          <w:szCs w:val="18"/>
+        </w:rPr>
+      </w:pPr>
+    </w:p>
+    <w:p>
+      <w:pPr>
+        <w:jc w:val="both"/>
+        <w:rPr>
+          <w:rFonts w:ascii="Montserrat" w:hAnsi="Montserrat"/>
+          <w:b/>
+          <w:bCs/>
+          <w:color w:val="595959" w:themeColor="text1" w:themeTint="A6"/>
+          <w:sz w:val="18"/>
+          <w:szCs w:val="18"/>
+        </w:rPr>
+      </w:pPr>
+    </w:p>
+    <w:p>
+      <w:pPr>
+        <w:jc w:val="both"/>
+        <w:rPr>
+          <w:rFonts w:ascii="Montserrat" w:hAnsi="Montserrat"/>
+          <w:b/>
+          <w:bCs/>
+          <w:color w:val="595959" w:themeColor="text1" w:themeTint="A6"/>
+          <w:sz w:val="18"/>
+          <w:szCs w:val="18"/>
+        </w:rPr>
+      </w:pPr>
+    </w:p>
+    <w:p>
+      <w:pPr>
+        <w:jc w:val="both"/>
+        <w:rPr>
+          <w:rFonts w:ascii="Montserrat" w:hAnsi="Montserrat"/>
+          <w:b/>
+          <w:bCs/>
+          <w:color w:val="595959" w:themeColor="text1" w:themeTint="A6"/>
+          <w:sz w:val="18"/>
+          <w:szCs w:val="18"/>
+        </w:rPr>
+      </w:pPr>
+    </w:p>
+    <w:p>
+      <w:pPr>
+        <w:jc w:val="both"/>
+        <w:rPr>
+          <w:rFonts w:ascii="Montserrat" w:hAnsi="Montserrat"/>
+          <w:b/>
+          <w:bCs/>
+          <w:color w:val="595959" w:themeColor="text1" w:themeTint="A6"/>
+          <w:sz w:val="18"/>
+          <w:szCs w:val="18"/>
+        </w:rPr>
+      </w:pPr>
+    </w:p>
+    <w:p>
+      <w:pPr>
+        <w:jc w:val="both"/>
+        <w:rPr>
+          <w:rFonts w:ascii="Montserrat" w:hAnsi="Montserrat"/>
+          <w:b/>
+          <w:bCs/>
+          <w:color w:val="595959" w:themeColor="text1" w:themeTint="A6"/>
+          <w:sz w:val="18"/>
+          <w:szCs w:val="18"/>
+        </w:rPr>
+      </w:pPr>
+    </w:p>
+    <w:p>
+      <w:pPr>
+        <w:jc w:val="both"/>
+        <w:rPr>
+          <w:rFonts w:ascii="Montserrat" w:hAnsi="Montserrat"/>
+          <w:sz w:val="18"/>
+          <w:szCs w:val="18"/>
+        </w:rPr>
+      </w:pPr>
+      <w:r>
+        <w:t>Fechas:</w:t>
+      </w:r>
+    </w:p>
+    <w:p>
+      <w:pPr>
+        <w:jc w:val="both"/>
+        <w:rPr>
+          <w:rFonts w:ascii="Montserrat" w:hAnsi="Montserrat"/>
+          <w:sz w:val="18"/>
+          <w:szCs w:val="18"/>
+        </w:rPr>
+      </w:pPr>
+      <w:r>
+        <w:t>Horarios:</w:t>
+      </w:r>
+    </w:p>
+    <w:p>
+      <w:pPr>
+        <w:jc w:val="both"/>
+        <w:rPr>
+          <w:rFonts w:ascii="Montserrat" w:hAnsi="Montserrat"/>
+          <w:sz w:val="18"/>
+          <w:szCs w:val="18"/>
+        </w:rPr>
+      </w:pPr>
+      <w:r>
+        <w:rPr>
+          <w:rFonts w:ascii="Montserrat" w:hAnsi="Montserrat"/>
+          <w:b/>
+          <w:bCs/>
+          <w:color w:val="595959" w:themeColor="text1" w:themeTint="A6"/>
+          <w:sz w:val="18"/>
+          <w:szCs w:val="18"/>
+        </w:rPr>
+        <w:t>Lugar</w:t>
+      </w:r>
+      <w:r>
+        <w:rPr>
+          <w:rFonts w:ascii="Montserrat" w:hAnsi="Montserrat"/>
+          <w:sz w:val="18"/>
+          <w:szCs w:val="18"/>
+        </w:rPr>
+        <w:t xml:space="preserve">: </w:t>
+      </w:r>
+      <w:r>
+        <w:rPr>
+          <w:rFonts w:ascii="Montserrat" w:hAnsi="Montserrat"/>
+          <w:sz w:val="18"/>
+          <w:szCs w:val="18"/>
+        </w:rPr>
+        <w:t>Auditorio</w:t>
+      </w:r>
+      <w:r>
+        <w:rPr>
+          <w:rFonts w:ascii="Montserrat" w:hAnsi="Montserrat"/>
+          <w:sz w:val="18"/>
+          <w:szCs w:val="18"/>
+        </w:rPr>
+        <w:t xml:space="preserve"> </w:t>
+      </w:r>
+    </w:p>
+    <w:p>
+      <w:pPr>
+        <w:jc w:val="both"/>
+        <w:rPr>
+          <w:rFonts w:ascii="Montserrat" w:hAnsi="Montserrat"/>
+          <w:sz w:val="18"/>
+          <w:szCs w:val="18"/>
+        </w:rPr>
+      </w:pPr>
+    </w:p>
+    <w:p>
+      <w:pPr>
+        <w:jc w:val="both"/>
+        <w:rPr>
+          <w:rFonts w:ascii="Montserrat" w:hAnsi="Montserrat"/>
+          <w:sz w:val="18"/>
+          <w:szCs w:val="18"/>
+        </w:rPr>
+      </w:pPr>
+      <w:r>
+        <w:t>Recursos solicitados:</w:t>
+      </w:r>
+    </w:p>
+    <w:p>
+      <w:pPr>
+        <w:jc w:val="both"/>
+        <w:rPr>
+          <w:rFonts w:ascii="Montserrat" w:hAnsi="Montserrat"/>
+          <w:sz w:val="18"/>
+          <w:szCs w:val="18"/>
+        </w:rPr>
+      </w:pPr>
+      <w:r>
+        <w:rPr>
+          <w:rFonts w:ascii="Montserrat" w:hAnsi="Montserrat"/>
+          <w:sz w:val="18"/>
+          <w:szCs w:val="18"/>
+        </w:rPr>
+        <w:t>Constancias Físicas</w:t>
+      </w:r>
+    </w:p>
+    <w:p>
+      <w:pPr>
+        <w:jc w:val="both"/>
+        <w:rPr>
+          <w:rFonts w:ascii="Montserrat" w:hAnsi="Montserrat"/>
+          <w:sz w:val="18"/>
+          <w:szCs w:val="18"/>
+        </w:rPr>
+      </w:pPr>
+      <w:r>
+        <w:rPr>
+          <w:rFonts w:ascii="Montserrat" w:hAnsi="Montserrat"/>
+          <w:sz w:val="18"/>
+          <w:szCs w:val="18"/>
+        </w:rPr>
+        <w:t>C</w:t>
+      </w:r>
+      <w:r>
+        <w:rPr>
+          <w:rFonts w:ascii="Montserrat" w:hAnsi="Montserrat"/>
+          <w:sz w:val="18"/>
+          <w:szCs w:val="18"/>
+        </w:rPr>
+        <w:t>onstancias Digitales</w:t>
+      </w:r>
+    </w:p>
+    <w:p>
+      <w:pPr>
+        <w:jc w:val="both"/>
+        <w:rPr>
+          <w:rFonts w:ascii="Montserrat" w:hAnsi="Montserrat"/>
+          <w:sz w:val="18"/>
+          <w:szCs w:val="18"/>
+        </w:rPr>
+      </w:pPr>
+      <w:r>
+        <w:rPr>
+          <w:rFonts w:ascii="Montserrat" w:hAnsi="Montserrat"/>
+          <w:sz w:val="18"/>
+          <w:szCs w:val="18"/>
+        </w:rPr>
+        <w:t>Auditorio</w:t>
+      </w:r>
+    </w:p>
+    <w:p>
+      <w:pPr>
+        <w:jc w:val="both"/>
+        <w:rPr>
+          <w:rFonts w:ascii="Montserrat" w:hAnsi="Montserrat"/>
+          <w:sz w:val="18"/>
+          <w:szCs w:val="18"/>
+        </w:rPr>
+      </w:pPr>
+      <w:proofErr w:type="spellStart"/>
+      <w:r>
+        <w:rPr>
+          <w:rFonts w:ascii="Montserrat" w:hAnsi="Montserrat"/>
+          <w:sz w:val="18"/>
+          <w:szCs w:val="18"/>
+        </w:rPr>
+        <w:t>Podium</w:t>
+      </w:r>
+      <w:proofErr w:type="spellEnd"/>
+    </w:p>
+    <w:p>
+      <w:pPr>
+        <w:ind w:left="705" w:hanging="705"/>
+        <w:rPr>
+          <w:rFonts w:ascii="Montserrat" w:hAnsi="Montserrat"/>
+          <w:sz w:val="18"/>
+          <w:szCs w:val="18"/>
+        </w:rPr>
+      </w:pPr>
+      <w:r>
+        <w:rPr>
+          <w:rFonts w:ascii="Montserrat" w:hAnsi="Montserrat"/>
+          <w:sz w:val="18"/>
+          <w:szCs w:val="18"/>
+        </w:rPr>
+        <w:t>Apoyo del SITE para diseño del cartel del evento, toma de fotografías y publicación en redes</w:t>
+      </w:r>
+      <w:r>
+        <w:rPr>
+          <w:rFonts w:ascii="Montserrat" w:hAnsi="Montserrat"/>
+          <w:sz w:val="18"/>
+          <w:szCs w:val="18"/>
+        </w:rPr>
+        <w:t xml:space="preserve"> </w:t>
+      </w:r>
+      <w:r>
+        <w:rPr>
+          <w:rFonts w:ascii="Montserrat" w:hAnsi="Montserrat"/>
+          <w:sz w:val="18"/>
+          <w:szCs w:val="18"/>
+        </w:rPr>
+        <w:t>sociales</w:t>
+      </w:r>
+    </w:p>
+    <w:p>
+      <w:pPr>
+        <w:ind w:left="705" w:hanging="705"/>
+        <w:rPr>
+          <w:rFonts w:ascii="Montserrat" w:hAnsi="Montserrat"/>
+          <w:sz w:val="18"/>
+          <w:szCs w:val="18"/>
+        </w:rPr>
+      </w:pPr>
+      <w:r>
+        <w:rPr>
+          <w:rFonts w:ascii="Montserrat" w:hAnsi="Montserrat"/>
+          <w:sz w:val="18"/>
+          <w:szCs w:val="18"/>
+        </w:rPr>
+        <w:t>9 souvenir de premiación (3 souvenir para 1er lugar, 3 souvenir para 2do lugar, 3 souvenir para 3er</w:t>
+      </w:r>
+      <w:r>
+        <w:rPr>
+          <w:rFonts w:ascii="Montserrat" w:hAnsi="Montserrat"/>
+          <w:sz w:val="18"/>
+          <w:szCs w:val="18"/>
+        </w:rPr>
+        <w:t xml:space="preserve"> </w:t>
+      </w:r>
+      <w:r>
+        <w:rPr>
+          <w:rFonts w:ascii="Montserrat" w:hAnsi="Montserrat"/>
+          <w:sz w:val="18"/>
+          <w:szCs w:val="18"/>
+        </w:rPr>
+        <w:t>lugar)</w:t>
+      </w:r>
+    </w:p>
+    <w:bookmarkEnd w:id="2"/>
+    <w:p>
+      <w:pPr>
+        <w:jc w:val="both"/>
+        <w:rPr>
+          <w:rFonts w:ascii="Montserrat" w:hAnsi="Montserrat"/>
+          <w:sz w:val="18"/>
+          <w:szCs w:val="18"/>
+        </w:rPr>
+      </w:pPr>
+    </w:p>
+    <w:p>
+      <w:pPr>
+        <w:jc w:val="center"/>
+        <w:rPr>
+          <w:rFonts w:ascii="Montserrat" w:hAnsi="Montserrat"/>
+          <w:b/>
+          <w:bCs/>
+          <w:color w:val="595959" w:themeColor="text1" w:themeTint="A6"/>
+        </w:rPr>
+      </w:pPr>
+    </w:p>
+    <w:p>
+      <w:pPr>
+        <w:jc w:val="center"/>
+        <w:rPr>
+          <w:rFonts w:ascii="Montserrat" w:hAnsi="Montserrat"/>
+          <w:b/>
+          <w:bCs/>
+          <w:color w:val="595959" w:themeColor="text1" w:themeTint="A6"/>
+        </w:rPr>
+      </w:pPr>
+      <w:r>
+        <w:t>CATEGORIA: {{evento.categoria}}</w:t>
+      </w:r>
+    </w:p>
+    <w:p>
+      <w:pPr>
+        <w:jc w:val="center"/>
+        <w:rPr>
+          <w:rFonts w:ascii="Montserrat" w:hAnsi="Montserrat"/>
+          <w:b/>
+          <w:bCs/>
+          <w:color w:val="595959" w:themeColor="text1" w:themeTint="A6"/>
+        </w:rPr>
+      </w:pPr>
+    </w:p>
+    <w:p>
+      <w:pPr>
+        <w:jc w:val="both"/>
+        <w:rPr>
+          <w:rFonts w:ascii="Montserrat" w:hAnsi="Montserrat"/>
+          <w:b/>
+          <w:bCs/>
+          <w:color w:val="595959" w:themeColor="text1" w:themeTint="A6"/>
+        </w:rPr>
+      </w:pPr>
+      <w:r>
+        <w:t>EVENTO: {{evento.titulo}}</w:t>
+      </w:r>
+    </w:p>
+    <w:p>
+      <w:pPr>
+        <w:jc w:val="both"/>
+        <w:rPr>
+          <w:rFonts w:ascii="Montserrat" w:hAnsi="Montserrat"/>
+          <w:b/>
+          <w:bCs/>
+          <w:color w:val="595959" w:themeColor="text1" w:themeTint="A6"/>
+        </w:rPr>
+      </w:pPr>
+    </w:p>
+    <w:p>
+      <w:pPr>
+        <w:spacing w:line="276" w:lineRule="auto"/>
+        <w:jc w:val="both"/>
+        <w:rPr>
+          <w:rFonts w:ascii="Montserrat" w:hAnsi="Montserrat"/>
+          <w:b/>
+          <w:bCs/>
+          <w:color w:val="595959" w:themeColor="text1" w:themeTint="A6"/>
+          <w:sz w:val="18"/>
+          <w:szCs w:val="18"/>
+        </w:rPr>
+      </w:pPr>
+      <w:r>
+        <w:rPr>
+          <w:rFonts w:ascii="Montserrat" w:hAnsi="Montserrat"/>
+          <w:b/>
+          <w:bCs/>
+          <w:color w:val="595959" w:themeColor="text1" w:themeTint="A6"/>
+          <w:sz w:val="18"/>
+          <w:szCs w:val="18"/>
+        </w:rPr>
         <w:t xml:space="preserve">Impacto: </w:t>
       </w:r>
     </w:p>
     <w:p>
       <w:pPr>
-        <w:jc w:val="both"/>
-        <w:rPr>
-          <w:rFonts w:ascii="Montserrat" w:hAnsi="Montserrat"/>
-          <w:sz w:val="18"/>
-          <w:szCs w:val="18"/>
-        </w:rPr>
-      </w:pPr>
-      <w:r>
-        <w:rPr>
-          <w:rFonts w:ascii="Montserrat" w:hAnsi="Montserrat"/>
-          <w:color w:val="595959" w:themeColor="text1" w:themeTint="A6"/>
-          <w:sz w:val="18"/>
-          <w:szCs w:val="18"/>
-        </w:rPr>
-        <w:t>SEAES: Ámbito de la Formación Profesional - Excelencia</w:t>
-      </w:r>
-    </w:p>
-    <w:p>
-      <w:pPr>
-        <w:jc w:val="both"/>
-        <w:rPr>
-          <w:rFonts w:ascii="Montserrat" w:hAnsi="Montserrat"/>
-          <w:sz w:val="18"/>
-          <w:szCs w:val="18"/>
-        </w:rPr>
-      </w:pPr>
-    </w:p>
-    <w:p>
-      <w:pPr>
-        <w:jc w:val="both"/>
-        <w:rPr>
-          <w:rFonts w:ascii="Montserrat" w:hAnsi="Montserrat"/>
-          <w:sz w:val="18"/>
-          <w:szCs w:val="18"/>
-        </w:rPr>
-      </w:pPr>
-      <w:r>
-        <w:t>Temática: Demostración de proyectos desarrollados y aplicados a las competencias de los Programas Educativos de Ingeniería Mecánica Automotriz, Ingeniería en Tecnologías de Manufactura e Ingeniería en Software de 3er. cuatrimestre.</w:t>
-      </w:r>
-    </w:p>
-    <w:bookmarkEnd w:id="0"/>
-    <w:p>
-      <w:pPr>
-        <w:jc w:val="both"/>
-        <w:rPr>
-          <w:rFonts w:ascii="Montserrat" w:hAnsi="Montserrat"/>
-          <w:sz w:val="18"/>
-          <w:szCs w:val="18"/>
-        </w:rPr>
-      </w:pPr>
-    </w:p>
-    <w:p>
-      <w:pPr>
-        <w:jc w:val="both"/>
-        <w:rPr>
-          <w:rFonts w:ascii="Montserrat" w:hAnsi="Montserrat"/>
-          <w:sz w:val="18"/>
-          <w:szCs w:val="18"/>
-        </w:rPr>
-      </w:pPr>
-      <w:r>
-        <w:t>Justificación: La Universidad Politécnica de Tecámac tiene como {{ evento.objetivo }} formar profesionistas competitivos en la participación de desarrollo de proyectos enfocando la integración de los diferentes {{ evento.objetivo }}s de las asignaturas en su formación académica.</w:t>
-      </w:r>
-    </w:p>
-    <w:p>
-      <w:pPr>
-        <w:jc w:val="both"/>
-        <w:rPr>
-          <w:rFonts w:ascii="Montserrat" w:hAnsi="Montserrat"/>
-          <w:sz w:val="18"/>
-          <w:szCs w:val="18"/>
-        </w:rPr>
-      </w:pPr>
-    </w:p>
-    <w:p>
-      <w:pPr>
-        <w:jc w:val="both"/>
-        <w:rPr>
-          <w:rFonts w:ascii="Montserrat" w:hAnsi="Montserrat"/>
-          <w:sz w:val="18"/>
-          <w:szCs w:val="18"/>
-        </w:rPr>
-      </w:pPr>
-      <w:r>
-        <w:t xml:space="preserve">Objetivo: Impulsar y fortalecer las habilidades y competencias de los estudiantes, adquiridas en las diferentes asignaturas por medio de proyectos encaminados a la práctica de acuerdo con sus competencias adquiridas en este ciclo de formación. </w:t>
-      </w:r>
-    </w:p>
-    <w:p>
-      <w:pPr>
-        <w:jc w:val="both"/>
-        <w:rPr>
-          <w:rFonts w:ascii="Montserrat" w:hAnsi="Montserrat"/>
-          <w:sz w:val="18"/>
-          <w:szCs w:val="18"/>
-        </w:rPr>
-      </w:pPr>
-    </w:p>
-    <w:p>
-      <w:pPr>
-        <w:jc w:val="both"/>
-        <w:rPr>
-          <w:rFonts w:ascii="Montserrat" w:hAnsi="Montserrat"/>
-          <w:sz w:val="18"/>
-          <w:szCs w:val="18"/>
-        </w:rPr>
-      </w:pPr>
-      <w:r>
-        <w:t xml:space="preserve">Dinámica: Evento presencial en el que las y los estudiantes de los Programas Educativos de Ingeniería Mecánica Automotriz, Ingeniería en Tecnologías de Manufactura e Ingeniería en Software de 3er. cuatrimestre, participarán en la exposición de los proyectos desarrollados en el transcurso del cuatrimestre, de acuerdo con las competencias profesionales adquiridas de sus asignaturas. </w:t>
-      </w:r>
-    </w:p>
-    <w:p>
-      <w:pPr>
-        <w:jc w:val="both"/>
-        <w:rPr>
-          <w:rFonts w:ascii="Montserrat" w:hAnsi="Montserrat"/>
-          <w:b/>
-          <w:bCs/>
-          <w:color w:val="595959" w:themeColor="text1" w:themeTint="A6"/>
-          <w:sz w:val="18"/>
-          <w:szCs w:val="18"/>
-        </w:rPr>
-      </w:pPr>
-    </w:p>
-    <w:p>
-      <w:pPr>
-        <w:jc w:val="both"/>
-        <w:rPr>
-          <w:rFonts w:ascii="Montserrat" w:hAnsi="Montserrat"/>
-          <w:b/>
-          <w:bCs/>
-          <w:color w:val="595959" w:themeColor="text1" w:themeTint="A6"/>
-          <w:sz w:val="18"/>
-          <w:szCs w:val="18"/>
-        </w:rPr>
-      </w:pPr>
-    </w:p>
-    <w:p>
-      <w:pPr>
-        <w:jc w:val="both"/>
-        <w:rPr>
-          <w:rFonts w:ascii="Montserrat" w:hAnsi="Montserrat"/>
-          <w:b/>
-          <w:bCs/>
-          <w:color w:val="595959" w:themeColor="text1" w:themeTint="A6"/>
-          <w:sz w:val="18"/>
-          <w:szCs w:val="18"/>
-        </w:rPr>
-      </w:pPr>
-    </w:p>
-    <w:p>
-      <w:pPr>
-        <w:jc w:val="both"/>
-        <w:rPr>
-          <w:rFonts w:ascii="Montserrat" w:hAnsi="Montserrat"/>
-          <w:b/>
-          <w:bCs/>
-          <w:color w:val="595959" w:themeColor="text1" w:themeTint="A6"/>
-          <w:sz w:val="18"/>
-          <w:szCs w:val="18"/>
-        </w:rPr>
-      </w:pPr>
-    </w:p>
-    <w:p>
-      <w:pPr>
-        <w:jc w:val="both"/>
-        <w:rPr>
-          <w:rFonts w:ascii="Montserrat" w:hAnsi="Montserrat"/>
-          <w:b/>
-          <w:bCs/>
-          <w:color w:val="595959" w:themeColor="text1" w:themeTint="A6"/>
-          <w:sz w:val="18"/>
-          <w:szCs w:val="18"/>
-        </w:rPr>
-      </w:pPr>
-    </w:p>
-    <w:p>
-      <w:pPr>
-        <w:jc w:val="both"/>
-        <w:rPr>
-          <w:rFonts w:ascii="Montserrat" w:hAnsi="Montserrat"/>
-          <w:b/>
-          <w:bCs/>
-          <w:color w:val="595959" w:themeColor="text1" w:themeTint="A6"/>
-          <w:sz w:val="18"/>
-          <w:szCs w:val="18"/>
-        </w:rPr>
-      </w:pPr>
-    </w:p>
-    <w:p>
-      <w:pPr>
-        <w:jc w:val="both"/>
-        <w:rPr>
-          <w:rFonts w:ascii="Montserrat" w:hAnsi="Montserrat"/>
-          <w:sz w:val="18"/>
-          <w:szCs w:val="18"/>
-        </w:rPr>
-      </w:pPr>
-      <w:r>
-        <w:t>{{ evento.fecha }}</w:t>
-      </w:r>
-    </w:p>
-    <w:p>
-      <w:pPr>
-        <w:jc w:val="both"/>
-        <w:rPr>
-          <w:rFonts w:ascii="Montserrat" w:hAnsi="Montserrat"/>
-          <w:sz w:val="18"/>
-          <w:szCs w:val="18"/>
-        </w:rPr>
-      </w:pPr>
-      <w:r>
-        <w:t>{{ evento.hora }}</w:t>
-      </w:r>
-    </w:p>
-    <w:p>
-      <w:pPr>
+        <w:spacing w:line="276" w:lineRule="auto"/>
+        <w:jc w:val="both"/>
+        <w:rPr>
+          <w:rFonts w:ascii="Montserrat" w:hAnsi="Montserrat"/>
+          <w:sz w:val="18"/>
+          <w:szCs w:val="18"/>
+        </w:rPr>
+      </w:pPr>
+      <w:r>
+        <w:rPr>
+          <w:rFonts w:ascii="Montserrat" w:hAnsi="Montserrat"/>
+          <w:sz w:val="18"/>
+          <w:szCs w:val="18"/>
+        </w:rPr>
+        <w:t>POA ID: 281 Realizar acciones que fomenten la cultura emprendedora para desarrollar habilidades en los estudiantes.</w:t>
+      </w:r>
+    </w:p>
+    <w:p>
+      <w:pPr>
+        <w:spacing w:line="276" w:lineRule="auto"/>
+        <w:jc w:val="both"/>
+        <w:rPr>
+          <w:rFonts w:ascii="Montserrat" w:hAnsi="Montserrat"/>
+          <w:sz w:val="18"/>
+          <w:szCs w:val="18"/>
+        </w:rPr>
+      </w:pPr>
+      <w:r>
+        <w:rPr>
+          <w:rFonts w:ascii="Montserrat" w:hAnsi="Montserrat"/>
+          <w:sz w:val="18"/>
+          <w:szCs w:val="18"/>
+        </w:rPr>
+        <w:t>SEAES: Innovación Social</w:t>
+      </w:r>
+      <w:r>
+        <w:rPr>
+          <w:rFonts w:ascii="Montserrat" w:hAnsi="Montserrat"/>
+          <w:sz w:val="18"/>
+          <w:szCs w:val="18"/>
+        </w:rPr>
+        <w:t>, Compromiso con la responsabilidad social</w:t>
+      </w:r>
+    </w:p>
+    <w:p>
+      <w:pPr>
+        <w:spacing w:line="276" w:lineRule="auto"/>
+        <w:jc w:val="both"/>
+        <w:rPr>
+          <w:rFonts w:ascii="Montserrat" w:hAnsi="Montserrat"/>
+          <w:color w:val="595959" w:themeColor="text1" w:themeTint="A6"/>
+          <w:sz w:val="18"/>
+          <w:szCs w:val="18"/>
+        </w:rPr>
+      </w:pPr>
+    </w:p>
+    <w:p>
+      <w:pPr>
+        <w:spacing w:line="276" w:lineRule="auto"/>
+        <w:jc w:val="both"/>
+        <w:rPr>
+          <w:rFonts w:ascii="Montserrat" w:hAnsi="Montserrat"/>
+          <w:sz w:val="18"/>
+          <w:szCs w:val="18"/>
+        </w:rPr>
+      </w:pPr>
+      <w:r>
+        <w:t>Tematica: {{evento.tematica}}</w:t>
+      </w:r>
+    </w:p>
+    <w:p>
+      <w:pPr>
+        <w:spacing w:line="276" w:lineRule="auto"/>
+        <w:jc w:val="both"/>
+        <w:rPr>
+          <w:rFonts w:ascii="Montserrat" w:hAnsi="Montserrat"/>
+          <w:sz w:val="18"/>
+          <w:szCs w:val="18"/>
+        </w:rPr>
+      </w:pPr>
+    </w:p>
+    <w:p>
+      <w:pPr>
+        <w:spacing w:line="276" w:lineRule="auto"/>
+        <w:jc w:val="both"/>
+        <w:rPr>
+          <w:rFonts w:ascii="Montserrat" w:hAnsi="Montserrat"/>
+          <w:sz w:val="18"/>
+          <w:szCs w:val="18"/>
+        </w:rPr>
+      </w:pPr>
+      <w:r>
+        <w:t>Justificacion: {{evento.justificacion}}</w:t>
+      </w:r>
+    </w:p>
+    <w:p>
+      <w:pPr>
+        <w:spacing w:line="276" w:lineRule="auto"/>
+        <w:jc w:val="both"/>
+        <w:rPr>
+          <w:rFonts w:ascii="Montserrat" w:hAnsi="Montserrat"/>
+          <w:sz w:val="18"/>
+          <w:szCs w:val="18"/>
+        </w:rPr>
+      </w:pPr>
+    </w:p>
+    <w:p>
+      <w:pPr>
+        <w:spacing w:line="276" w:lineRule="auto"/>
+        <w:jc w:val="both"/>
+        <w:rPr>
+          <w:rFonts w:ascii="Montserrat" w:hAnsi="Montserrat"/>
+          <w:sz w:val="18"/>
+          <w:szCs w:val="18"/>
+        </w:rPr>
+      </w:pPr>
+      <w:r>
+        <w:t>Objetivo: {{evento.objetivo}}</w:t>
+      </w:r>
+    </w:p>
+    <w:p>
+      <w:pPr>
+        <w:spacing w:line="276" w:lineRule="auto"/>
+        <w:jc w:val="both"/>
+        <w:rPr>
+          <w:rFonts w:ascii="Montserrat" w:hAnsi="Montserrat"/>
+          <w:sz w:val="18"/>
+          <w:szCs w:val="18"/>
+        </w:rPr>
+      </w:pPr>
+    </w:p>
+    <w:p>
+      <w:pPr>
+        <w:spacing w:line="276" w:lineRule="auto"/>
+        <w:jc w:val="both"/>
+        <w:rPr>
+          <w:rFonts w:ascii="Montserrat" w:hAnsi="Montserrat"/>
+          <w:sz w:val="18"/>
+          <w:szCs w:val="18"/>
+        </w:rPr>
+      </w:pPr>
+      <w:r>
+        <w:t>Dinamica: {{evento.dinamica}}</w:t>
+      </w:r>
+    </w:p>
+    <w:bookmarkEnd w:id="4"/>
+    <w:p>
+      <w:pPr>
+        <w:spacing w:line="276" w:lineRule="auto"/>
+        <w:jc w:val="both"/>
+        <w:rPr>
+          <w:rFonts w:ascii="Montserrat" w:hAnsi="Montserrat"/>
+          <w:b/>
+          <w:bCs/>
+          <w:color w:val="595959" w:themeColor="text1" w:themeTint="A6"/>
+          <w:sz w:val="18"/>
+          <w:szCs w:val="18"/>
+          <w:highlight w:val="yellow"/>
+        </w:rPr>
+      </w:pPr>
+    </w:p>
+    <w:p>
+      <w:pPr>
+        <w:spacing w:line="276" w:lineRule="auto"/>
+        <w:jc w:val="both"/>
+        <w:rPr>
+          <w:rFonts w:ascii="Montserrat" w:hAnsi="Montserrat"/>
+          <w:sz w:val="18"/>
+          <w:szCs w:val="18"/>
+        </w:rPr>
+      </w:pPr>
+      <w:r>
+        <w:t>Fechas:</w:t>
+      </w:r>
+    </w:p>
+    <w:p>
+      <w:pPr>
+        <w:spacing w:line="276" w:lineRule="auto"/>
+        <w:jc w:val="both"/>
+        <w:rPr>
+          <w:rFonts w:ascii="Montserrat" w:hAnsi="Montserrat"/>
+          <w:sz w:val="18"/>
+          <w:szCs w:val="18"/>
+        </w:rPr>
+      </w:pPr>
+      <w:r>
+        <w:t>Horarios:</w:t>
+      </w:r>
+    </w:p>
+    <w:p>
+      <w:pPr>
+        <w:spacing w:line="276" w:lineRule="auto"/>
         <w:jc w:val="both"/>
         <w:rPr>
           <w:rFonts w:ascii="Montserrat" w:hAnsi="Montserrat"/>
@@ -612,38 +1130,94 @@
         </w:rPr>
         <w:t xml:space="preserve">: </w:t>
       </w:r>
-      <w:r>
-        <w:rPr>
-          <w:rFonts w:ascii="Montserrat" w:hAnsi="Montserrat"/>
-          <w:sz w:val="18"/>
-          <w:szCs w:val="18"/>
-        </w:rPr>
-        <w:t>Auditorio</w:t>
-      </w:r>
-      <w:r>
-        <w:rPr>
-          <w:rFonts w:ascii="Montserrat" w:hAnsi="Montserrat"/>
-          <w:sz w:val="18"/>
-          <w:szCs w:val="18"/>
-        </w:rPr>
-        <w:t xml:space="preserve"> </w:t>
-      </w:r>
-    </w:p>
-    <w:p>
-      <w:pPr>
-        <w:jc w:val="both"/>
-        <w:rPr>
-          <w:rFonts w:ascii="Montserrat" w:hAnsi="Montserrat"/>
-          <w:sz w:val="18"/>
-          <w:szCs w:val="18"/>
-        </w:rPr>
-      </w:pPr>
-    </w:p>
-    <w:p>
-      <w:pPr>
-        <w:jc w:val="both"/>
-        <w:rPr>
-          <w:rFonts w:ascii="Montserrat" w:hAnsi="Montserrat"/>
+      <w:bookmarkStart w:id="5" w:name="_Hlk167377745"/>
+      <w:r>
+        <w:rPr>
+          <w:rFonts w:ascii="Montserrat" w:hAnsi="Montserrat"/>
+          <w:sz w:val="18"/>
+          <w:szCs w:val="18"/>
+        </w:rPr>
+        <w:t>Áreas Verdes (A un costado del Edificio 1)</w:t>
+      </w:r>
+      <w:bookmarkEnd w:id="5"/>
+      <w:r>
+        <w:rPr>
+          <w:rFonts w:ascii="Montserrat" w:hAnsi="Montserrat"/>
+          <w:sz w:val="18"/>
+          <w:szCs w:val="18"/>
+        </w:rPr>
+        <w:t>.</w:t>
+      </w:r>
+    </w:p>
+    <w:p>
+      <w:pPr>
+        <w:jc w:val="both"/>
+        <w:rPr>
+          <w:rFonts w:ascii="Montserrat" w:hAnsi="Montserrat"/>
+          <w:sz w:val="18"/>
+          <w:szCs w:val="18"/>
+        </w:rPr>
+      </w:pPr>
+    </w:p>
+    <w:p>
+      <w:pPr>
+        <w:jc w:val="both"/>
+        <w:rPr>
+          <w:rFonts w:ascii="Montserrat" w:hAnsi="Montserrat"/>
+          <w:sz w:val="18"/>
+          <w:szCs w:val="18"/>
+        </w:rPr>
+      </w:pPr>
+    </w:p>
+    <w:p>
+      <w:pPr>
+        <w:jc w:val="both"/>
+        <w:rPr>
+          <w:rFonts w:ascii="Montserrat" w:hAnsi="Montserrat"/>
+          <w:sz w:val="18"/>
+          <w:szCs w:val="18"/>
+        </w:rPr>
+      </w:pPr>
+    </w:p>
+    <w:p>
+      <w:pPr>
+        <w:jc w:val="both"/>
+        <w:rPr>
+          <w:rFonts w:ascii="Montserrat" w:hAnsi="Montserrat"/>
+          <w:sz w:val="18"/>
+          <w:szCs w:val="18"/>
+        </w:rPr>
+      </w:pPr>
+    </w:p>
+    <w:p>
+      <w:pPr>
+        <w:jc w:val="both"/>
+        <w:rPr>
+          <w:rFonts w:ascii="Montserrat" w:hAnsi="Montserrat"/>
+          <w:sz w:val="18"/>
+          <w:szCs w:val="18"/>
+        </w:rPr>
+      </w:pPr>
+    </w:p>
+    <w:p>
+      <w:pPr>
+        <w:jc w:val="both"/>
+        <w:rPr>
+          <w:rFonts w:ascii="Montserrat" w:hAnsi="Montserrat"/>
+          <w:sz w:val="18"/>
+          <w:szCs w:val="18"/>
+        </w:rPr>
+      </w:pPr>
+    </w:p>
+    <w:p>
+      <w:pPr>
+        <w:spacing w:line="276" w:lineRule="auto"/>
+        <w:jc w:val="both"/>
+        <w:rPr>
+          <w:rFonts w:ascii="Montserrat" w:hAnsi="Montserrat"/>
+          <w:b/>
+          <w:bCs/>
+          <w:color w:val="595959" w:themeColor="text1" w:themeTint="A6"/>
           <w:sz w:val="18"/>
           <w:szCs w:val="18"/>
         </w:rPr>
@@ -667,288 +1241,205 @@
           <w:sz w:val="18"/>
           <w:szCs w:val="18"/>
         </w:rPr>
-        <w:t>Constancias Físicas</w:t>
-      </w:r>
-    </w:p>
-    <w:p>
-      <w:pPr>
-        <w:jc w:val="both"/>
-        <w:rPr>
-          <w:rFonts w:ascii="Montserrat" w:hAnsi="Montserrat"/>
-          <w:sz w:val="18"/>
-          <w:szCs w:val="18"/>
-        </w:rPr>
-      </w:pPr>
-      <w:r>
-        <w:rPr>
-          <w:rFonts w:ascii="Montserrat" w:hAnsi="Montserrat"/>
-          <w:sz w:val="18"/>
-          <w:szCs w:val="18"/>
-        </w:rPr>
-        <w:t>C</w:t>
-      </w:r>
-      <w:r>
-        <w:rPr>
-          <w:rFonts w:ascii="Montserrat" w:hAnsi="Montserrat"/>
-          <w:sz w:val="18"/>
-          <w:szCs w:val="18"/>
-        </w:rPr>
-        <w:t>onstancias Digitales</w:t>
-      </w:r>
-    </w:p>
-    <w:p>
-      <w:pPr>
-        <w:jc w:val="both"/>
-        <w:rPr>
-          <w:rFonts w:ascii="Montserrat" w:hAnsi="Montserrat"/>
-          <w:sz w:val="18"/>
-          <w:szCs w:val="18"/>
-        </w:rPr>
-      </w:pPr>
-      <w:r>
-        <w:rPr>
-          <w:rFonts w:ascii="Montserrat" w:hAnsi="Montserrat"/>
-          <w:sz w:val="18"/>
-          <w:szCs w:val="18"/>
-        </w:rPr>
-        <w:t>Auditorio</w:t>
-      </w:r>
-    </w:p>
-    <w:p>
-      <w:pPr>
-        <w:jc w:val="both"/>
-        <w:rPr>
-          <w:rFonts w:ascii="Montserrat" w:hAnsi="Montserrat"/>
-          <w:sz w:val="18"/>
-          <w:szCs w:val="18"/>
-        </w:rPr>
-      </w:pPr>
-      <w:proofErr w:type="spellStart"/>
-      <w:r>
-        <w:rPr>
-          <w:rFonts w:ascii="Montserrat" w:hAnsi="Montserrat"/>
-          <w:sz w:val="18"/>
-          <w:szCs w:val="18"/>
-        </w:rPr>
-        <w:t>Podium</w:t>
-      </w:r>
-      <w:proofErr w:type="spellEnd"/>
-    </w:p>
-    <w:p>
-      <w:pPr>
-        <w:ind w:left="705" w:hanging="705"/>
-        <w:rPr>
-          <w:rFonts w:ascii="Montserrat" w:hAnsi="Montserrat"/>
-          <w:sz w:val="18"/>
-          <w:szCs w:val="18"/>
-        </w:rPr>
-      </w:pPr>
-      <w:r>
-        <w:rPr>
-          <w:rFonts w:ascii="Montserrat" w:hAnsi="Montserrat"/>
-          <w:sz w:val="18"/>
-          <w:szCs w:val="18"/>
-        </w:rPr>
-        <w:t>Apoyo del SITE para diseño del cartel del evento, toma de fotografías y publicación en redes</w:t>
-      </w:r>
-      <w:r>
-        <w:rPr>
-          <w:rFonts w:ascii="Montserrat" w:hAnsi="Montserrat"/>
-          <w:sz w:val="18"/>
-          <w:szCs w:val="18"/>
-        </w:rPr>
-        <w:t xml:space="preserve"> </w:t>
-      </w:r>
-      <w:r>
-        <w:rPr>
-          <w:rFonts w:ascii="Montserrat" w:hAnsi="Montserrat"/>
-          <w:sz w:val="18"/>
-          <w:szCs w:val="18"/>
-        </w:rPr>
-        <w:t>sociales</w:t>
-      </w:r>
-    </w:p>
-    <w:p>
-      <w:pPr>
-        <w:ind w:left="705" w:hanging="705"/>
-        <w:rPr>
-          <w:rFonts w:ascii="Montserrat" w:hAnsi="Montserrat"/>
-          <w:sz w:val="18"/>
-          <w:szCs w:val="18"/>
-        </w:rPr>
-      </w:pPr>
-      <w:r>
-        <w:rPr>
-          <w:rFonts w:ascii="Montserrat" w:hAnsi="Montserrat"/>
-          <w:sz w:val="18"/>
-          <w:szCs w:val="18"/>
-        </w:rPr>
-        <w:t>9 souvenir de premiación (3 souvenir para 1er lugar, 3 souvenir para 2do lugar, 3 souvenir para 3er</w:t>
-      </w:r>
-      <w:r>
-        <w:rPr>
-          <w:rFonts w:ascii="Montserrat" w:hAnsi="Montserrat"/>
-          <w:sz w:val="18"/>
-          <w:szCs w:val="18"/>
-        </w:rPr>
-        <w:t xml:space="preserve"> </w:t>
-      </w:r>
-      <w:r>
-        <w:rPr>
-          <w:rFonts w:ascii="Montserrat" w:hAnsi="Montserrat"/>
-          <w:sz w:val="18"/>
-          <w:szCs w:val="18"/>
-        </w:rPr>
-        <w:t>lugar)</w:t>
-      </w:r>
-    </w:p>
-    <w:bookmarkEnd w:id="2"/>
-    <w:p>
-      <w:pPr>
-        <w:jc w:val="both"/>
-        <w:rPr>
-          <w:rFonts w:ascii="Montserrat" w:hAnsi="Montserrat"/>
-          <w:sz w:val="18"/>
-          <w:szCs w:val="18"/>
-        </w:rPr>
-      </w:pPr>
-    </w:p>
-    <w:p>
-      <w:pPr>
-        <w:jc w:val="center"/>
-        <w:rPr>
-          <w:rFonts w:ascii="Montserrat" w:hAnsi="Montserrat"/>
-          <w:b/>
-          <w:bCs/>
-          <w:color w:val="595959" w:themeColor="text1" w:themeTint="A6"/>
-        </w:rPr>
-      </w:pPr>
-    </w:p>
-    <w:p>
-      <w:pPr>
-        <w:jc w:val="center"/>
-        <w:rPr>
-          <w:rFonts w:ascii="Montserrat" w:hAnsi="Montserrat"/>
-          <w:b/>
-          <w:bCs/>
-          <w:color w:val="595959" w:themeColor="text1" w:themeTint="A6"/>
-        </w:rPr>
-      </w:pPr>
-      <w:r>
-        <w:rPr>
-          <w:rFonts w:ascii="Montserrat" w:hAnsi="Montserrat"/>
-          <w:b/>
-          <w:bCs/>
-          <w:color w:val="595959" w:themeColor="text1" w:themeTint="A6"/>
-        </w:rPr>
-        <w:t>CATEGORIA: EVENTOS ACADÉMICOS PROMOCIÓN DE LA CULTURA EMPRENDEDORA.</w:t>
-      </w:r>
-    </w:p>
-    <w:p>
-      <w:pPr>
-        <w:jc w:val="center"/>
-        <w:rPr>
-          <w:rFonts w:ascii="Montserrat" w:hAnsi="Montserrat"/>
-          <w:b/>
-          <w:bCs/>
-          <w:color w:val="595959" w:themeColor="text1" w:themeTint="A6"/>
-        </w:rPr>
-      </w:pPr>
-    </w:p>
-    <w:p>
-      <w:pPr>
-        <w:jc w:val="both"/>
-        <w:rPr>
-          <w:rFonts w:ascii="Montserrat" w:hAnsi="Montserrat"/>
-          <w:b/>
-          <w:bCs/>
-          <w:color w:val="595959" w:themeColor="text1" w:themeTint="A6"/>
-        </w:rPr>
-      </w:pPr>
-      <w:r>
-        <w:rPr>
-          <w:rFonts w:ascii="Montserrat" w:hAnsi="Montserrat"/>
-          <w:b/>
-          <w:bCs/>
-          <w:color w:val="595959" w:themeColor="text1" w:themeTint="A6"/>
-        </w:rPr>
-        <w:t xml:space="preserve">EVENTO: </w:t>
-      </w:r>
-      <w:bookmarkStart w:id="3" w:name="_Hlk167377726"/>
-      <w:r>
-        <w:rPr>
-          <w:rFonts w:ascii="Montserrat" w:hAnsi="Montserrat"/>
-          <w:b/>
-          <w:bCs/>
-          <w:color w:val="595959" w:themeColor="text1" w:themeTint="A6"/>
-        </w:rPr>
-        <w:t xml:space="preserve">Demostración de Sistema de </w:t>
-      </w:r>
-      <w:r>
-        <w:rPr>
-          <w:rFonts w:ascii="Montserrat" w:hAnsi="Montserrat"/>
-          <w:b/>
-          <w:bCs/>
-          <w:color w:val="595959" w:themeColor="text1" w:themeTint="A6"/>
-        </w:rPr>
-        <w:t>Captación de Agua</w:t>
-      </w:r>
-      <w:r>
-        <w:rPr>
-          <w:rFonts w:ascii="Montserrat" w:hAnsi="Montserrat"/>
-          <w:b/>
-          <w:bCs/>
-          <w:color w:val="595959" w:themeColor="text1" w:themeTint="A6"/>
-        </w:rPr>
-        <w:t xml:space="preserve"> Automatizado con un enfoque sustentable para el Invernadero de la </w:t>
-      </w:r>
-      <w:proofErr w:type="spellStart"/>
-      <w:r>
-        <w:rPr>
-          <w:rFonts w:ascii="Montserrat" w:hAnsi="Montserrat"/>
-          <w:b/>
-          <w:bCs/>
-          <w:color w:val="595959" w:themeColor="text1" w:themeTint="A6"/>
-        </w:rPr>
-        <w:t>UPTecámac</w:t>
-      </w:r>
-      <w:bookmarkEnd w:id="3"/>
-      <w:proofErr w:type="spellEnd"/>
-      <w:r>
-        <w:rPr>
-          <w:rFonts w:ascii="Montserrat" w:hAnsi="Montserrat"/>
-          <w:b/>
-          <w:bCs/>
-          <w:color w:val="595959" w:themeColor="text1" w:themeTint="A6"/>
-        </w:rPr>
-        <w:t>.</w:t>
-      </w:r>
-    </w:p>
-    <w:p>
-      <w:pPr>
-        <w:jc w:val="both"/>
-        <w:rPr>
-          <w:rFonts w:ascii="Montserrat" w:hAnsi="Montserrat"/>
-          <w:b/>
-          <w:bCs/>
-          <w:color w:val="595959" w:themeColor="text1" w:themeTint="A6"/>
-        </w:rPr>
-      </w:pPr>
-    </w:p>
-    <w:p>
-      <w:pPr>
-        <w:spacing w:line="276" w:lineRule="auto"/>
-        <w:jc w:val="both"/>
-        <w:rPr>
-          <w:rFonts w:ascii="Montserrat" w:hAnsi="Montserrat"/>
-          <w:b/>
-          <w:bCs/>
-          <w:color w:val="595959" w:themeColor="text1" w:themeTint="A6"/>
-          <w:sz w:val="18"/>
-          <w:szCs w:val="18"/>
-        </w:rPr>
-      </w:pPr>
-      <w:r>
+        <w:t>Constancia Física</w:t>
+      </w:r>
+    </w:p>
+    <w:p>
+      <w:pPr>
+        <w:jc w:val="both"/>
+        <w:rPr>
+          <w:rFonts w:ascii="Montserrat" w:hAnsi="Montserrat"/>
+          <w:sz w:val="18"/>
+          <w:szCs w:val="18"/>
+        </w:rPr>
+      </w:pPr>
+      <w:r>
+        <w:rPr>
+          <w:rFonts w:ascii="Montserrat" w:hAnsi="Montserrat"/>
+          <w:sz w:val="18"/>
+          <w:szCs w:val="18"/>
+        </w:rPr>
+        <w:t>Constancia Digital</w:t>
+      </w:r>
+    </w:p>
+    <w:p>
+      <w:pPr>
+        <w:jc w:val="both"/>
+        <w:rPr>
+          <w:rFonts w:ascii="Montserrat" w:hAnsi="Montserrat"/>
+          <w:sz w:val="18"/>
+          <w:szCs w:val="18"/>
+        </w:rPr>
+      </w:pPr>
+      <w:r>
+        <w:rPr>
+          <w:rFonts w:ascii="Montserrat" w:hAnsi="Montserrat"/>
+          <w:sz w:val="18"/>
+          <w:szCs w:val="18"/>
+        </w:rPr>
+        <w:t>Áreas Verdes (A un costado del Edificio 1)</w:t>
+      </w:r>
+    </w:p>
+    <w:p>
+      <w:pPr>
+        <w:jc w:val="both"/>
+        <w:rPr>
+          <w:rFonts w:ascii="Montserrat" w:hAnsi="Montserrat"/>
+          <w:sz w:val="18"/>
+          <w:szCs w:val="18"/>
+        </w:rPr>
+      </w:pPr>
+      <w:r>
+        <w:rPr>
+          <w:rFonts w:ascii="Montserrat" w:hAnsi="Montserrat"/>
+          <w:sz w:val="18"/>
+          <w:szCs w:val="18"/>
+        </w:rPr>
+        <w:t>Pódium</w:t>
+      </w:r>
+    </w:p>
+    <w:p>
+      <w:pPr>
+        <w:jc w:val="both"/>
+        <w:rPr>
+          <w:rFonts w:ascii="Montserrat" w:hAnsi="Montserrat"/>
+          <w:sz w:val="18"/>
+          <w:szCs w:val="18"/>
+        </w:rPr>
+      </w:pPr>
+      <w:r>
+        <w:rPr>
+          <w:rFonts w:ascii="Montserrat" w:hAnsi="Montserrat"/>
+          <w:sz w:val="18"/>
+          <w:szCs w:val="18"/>
+        </w:rPr>
+        <w:t xml:space="preserve">1 </w:t>
+      </w:r>
+      <w:r>
+        <w:rPr>
+          <w:rFonts w:ascii="Montserrat" w:hAnsi="Montserrat"/>
+          <w:sz w:val="18"/>
+          <w:szCs w:val="18"/>
+        </w:rPr>
+        <w:t xml:space="preserve">carpa </w:t>
+      </w:r>
+      <w:r>
+        <w:rPr>
+          <w:rFonts w:ascii="Montserrat" w:hAnsi="Montserrat"/>
+          <w:sz w:val="18"/>
+          <w:szCs w:val="18"/>
+        </w:rPr>
+        <w:t>de 6x4mtrs.</w:t>
+      </w:r>
+    </w:p>
+    <w:p>
+      <w:pPr>
+        <w:jc w:val="both"/>
+        <w:rPr>
+          <w:rFonts w:ascii="Montserrat" w:hAnsi="Montserrat"/>
+          <w:sz w:val="18"/>
+          <w:szCs w:val="18"/>
+        </w:rPr>
+      </w:pPr>
+      <w:r>
+        <w:rPr>
+          <w:rFonts w:ascii="Montserrat" w:hAnsi="Montserrat"/>
+          <w:sz w:val="18"/>
+          <w:szCs w:val="18"/>
+        </w:rPr>
+        <w:t xml:space="preserve">10 </w:t>
+      </w:r>
+      <w:r>
+        <w:rPr>
+          <w:rFonts w:ascii="Montserrat" w:hAnsi="Montserrat"/>
+          <w:sz w:val="18"/>
+          <w:szCs w:val="18"/>
+        </w:rPr>
+        <w:t xml:space="preserve">sillas </w:t>
+      </w:r>
+    </w:p>
+    <w:p>
+      <w:pPr>
+        <w:jc w:val="both"/>
+        <w:rPr>
+          <w:rFonts w:ascii="Montserrat" w:hAnsi="Montserrat"/>
+          <w:sz w:val="18"/>
+          <w:szCs w:val="18"/>
+        </w:rPr>
+      </w:pPr>
+      <w:r>
+        <w:rPr>
+          <w:rFonts w:ascii="Montserrat" w:hAnsi="Montserrat"/>
+          <w:sz w:val="18"/>
+          <w:szCs w:val="18"/>
+        </w:rPr>
+        <w:t>Apoyo del SITE para diseño del cartel del evento, toma de fotografías y publicación en redes sociales.</w:t>
+      </w:r>
+    </w:p>
+    <w:p>
+      <w:pPr>
+        <w:jc w:val="both"/>
+        <w:rPr>
+          <w:rFonts w:ascii="Montserrat" w:hAnsi="Montserrat"/>
+          <w:sz w:val="18"/>
+          <w:szCs w:val="18"/>
+        </w:rPr>
+      </w:pPr>
+      <w:r>
+        <w:rPr>
+          <w:rFonts w:ascii="Montserrat" w:hAnsi="Montserrat"/>
+          <w:sz w:val="18"/>
+          <w:szCs w:val="18"/>
+        </w:rPr>
+        <w:t>1 souvenir de reconocimiento para el coordinador</w:t>
+      </w:r>
+    </w:p>
+    <w:p>
+      <w:pPr>
+        <w:jc w:val="both"/>
+        <w:rPr>
+          <w:rFonts w:ascii="Montserrat" w:hAnsi="Montserrat"/>
+          <w:sz w:val="18"/>
+          <w:szCs w:val="18"/>
+        </w:rPr>
+      </w:pPr>
+    </w:p>
+    <w:p>
+      <w:pPr>
+        <w:jc w:val="both"/>
+        <w:rPr>
+          <w:rFonts w:ascii="Montserrat" w:hAnsi="Montserrat"/>
+          <w:b/>
+          <w:bCs/>
+          <w:color w:val="595959" w:themeColor="text1" w:themeTint="A6"/>
+        </w:rPr>
+      </w:pPr>
+      <w:r>
+        <w:t>EVENTO: {{evento.titulo}}</w:t>
+      </w:r>
+    </w:p>
+    <w:p>
+      <w:pPr>
+        <w:spacing w:line="276" w:lineRule="auto"/>
+        <w:jc w:val="both"/>
+        <w:rPr>
+          <w:rFonts w:ascii="Montserrat" w:hAnsi="Montserrat"/>
+          <w:b/>
+          <w:bCs/>
+          <w:color w:val="595959" w:themeColor="text1" w:themeTint="A6"/>
+          <w:sz w:val="18"/>
+          <w:szCs w:val="18"/>
+        </w:rPr>
+      </w:pPr>
+      <w:r>
+        <w:rPr>
+          <w:rFonts w:ascii="Montserrat" w:hAnsi="Montserrat"/>
+          <w:b/>
+          <w:bCs/>
+          <w:color w:val="595959" w:themeColor="text1" w:themeTint="A6"/>
+          <w:sz w:val="18"/>
+          <w:szCs w:val="18"/>
+        </w:rPr>
         <w:t xml:space="preserve">Impacto: </w:t>
       </w:r>
     </w:p>
@@ -995,111 +1486,110 @@
           <w:sz w:val="18"/>
           <w:szCs w:val="18"/>
         </w:rPr>
-        <w:t>, Compromiso con la responsabilidad social</w:t>
-      </w:r>
-    </w:p>
-    <w:p>
-      <w:pPr>
-        <w:spacing w:line="276" w:lineRule="auto"/>
-        <w:jc w:val="both"/>
-        <w:rPr>
-          <w:rFonts w:ascii="Montserrat" w:hAnsi="Montserrat"/>
-          <w:color w:val="595959" w:themeColor="text1" w:themeTint="A6"/>
-          <w:sz w:val="18"/>
-          <w:szCs w:val="18"/>
-        </w:rPr>
-      </w:pPr>
-    </w:p>
-    <w:p>
-      <w:pPr>
-        <w:spacing w:line="276" w:lineRule="auto"/>
-        <w:jc w:val="both"/>
-        <w:rPr>
-          <w:rFonts w:ascii="Montserrat" w:hAnsi="Montserrat"/>
-          <w:sz w:val="18"/>
-          <w:szCs w:val="18"/>
-        </w:rPr>
-      </w:pPr>
-      <w:r>
-        <w:t>Temática: Presentar el proyecto integral de Sistema de Captación de Agua Automatizado, aplicando las competencias de los perfiles de ingenierías, habilidades, estrategias y trabajo en equipo para contribuir en la mejora del medio ambiente.</w:t>
-      </w:r>
-    </w:p>
-    <w:p>
-      <w:pPr>
-        <w:spacing w:line="276" w:lineRule="auto"/>
-        <w:jc w:val="both"/>
-        <w:rPr>
-          <w:rFonts w:ascii="Montserrat" w:hAnsi="Montserrat"/>
-          <w:sz w:val="18"/>
-          <w:szCs w:val="18"/>
-        </w:rPr>
-      </w:pPr>
-    </w:p>
-    <w:p>
-      <w:pPr>
-        <w:spacing w:line="276" w:lineRule="auto"/>
-        <w:jc w:val="both"/>
-        <w:rPr>
-          <w:rFonts w:ascii="Montserrat" w:hAnsi="Montserrat"/>
-          <w:sz w:val="18"/>
-          <w:szCs w:val="18"/>
-        </w:rPr>
-      </w:pPr>
-      <w:r>
-        <w:t xml:space="preserve">Justificación: La Universidad Politécnica de Tecámac, tiene como {{ evento.objetivo }} que las y los estudiantes generen ideas innovadoras, brindando estrategias de innovación y puedan generar capacidades de trabajo en equipo hacia la mejora en diversos sectores. </w:t>
-      </w:r>
-    </w:p>
-    <w:p>
-      <w:pPr>
-        <w:spacing w:line="276" w:lineRule="auto"/>
-        <w:jc w:val="both"/>
-        <w:rPr>
-          <w:rFonts w:ascii="Montserrat" w:hAnsi="Montserrat"/>
-          <w:sz w:val="18"/>
-          <w:szCs w:val="18"/>
-        </w:rPr>
-      </w:pPr>
-    </w:p>
-    <w:p>
-      <w:pPr>
-        <w:spacing w:line="276" w:lineRule="auto"/>
-        <w:jc w:val="both"/>
-        <w:rPr>
-          <w:rFonts w:ascii="Montserrat" w:hAnsi="Montserrat"/>
-          <w:sz w:val="18"/>
-          <w:szCs w:val="18"/>
-        </w:rPr>
-      </w:pPr>
-      <w:r>
-        <w:t>Objetivo: Impulsar las estrategias de las y los estudiantes para que sean capaces de generar proyectos integrales aplicando técnicas de producción encaminado a la mejora del medio ambiente.</w:t>
-      </w:r>
-    </w:p>
-    <w:p>
-      <w:pPr>
-        <w:spacing w:line="276" w:lineRule="auto"/>
-        <w:jc w:val="both"/>
-        <w:rPr>
-          <w:rFonts w:ascii="Montserrat" w:hAnsi="Montserrat"/>
-          <w:sz w:val="18"/>
-          <w:szCs w:val="18"/>
-        </w:rPr>
-      </w:pPr>
-    </w:p>
-    <w:p>
-      <w:pPr>
-        <w:spacing w:line="276" w:lineRule="auto"/>
-        <w:jc w:val="both"/>
-        <w:rPr>
-          <w:rFonts w:ascii="Montserrat" w:hAnsi="Montserrat"/>
-          <w:sz w:val="18"/>
-          <w:szCs w:val="18"/>
-        </w:rPr>
-      </w:pPr>
-      <w:r>
-        <w:t>Dinámica: Evento presencial donde se Exhibe el Sistema de captación de agua con un enfoque sustentable, diseñado y desarrollado por las y los estudiantes de los Programas Educativos de Ingeniería en Software, Ingeniería Mecánica Automotriz e Ingeniería en Tecnologías de Manufactura, Coordinado por la Mtra. Wendy Alejandra Hernández León.</w:t>
-      </w:r>
-    </w:p>
-    <w:bookmarkEnd w:id="4"/>
+        <w:t>, Vanguardia</w:t>
+      </w:r>
+    </w:p>
+    <w:p>
+      <w:pPr>
+        <w:spacing w:line="276" w:lineRule="auto"/>
+        <w:jc w:val="both"/>
+        <w:rPr>
+          <w:rFonts w:ascii="Montserrat" w:hAnsi="Montserrat"/>
+          <w:color w:val="595959" w:themeColor="text1" w:themeTint="A6"/>
+          <w:sz w:val="18"/>
+          <w:szCs w:val="18"/>
+        </w:rPr>
+      </w:pPr>
+    </w:p>
+    <w:p>
+      <w:pPr>
+        <w:spacing w:line="276" w:lineRule="auto"/>
+        <w:jc w:val="both"/>
+        <w:rPr>
+          <w:rFonts w:ascii="Montserrat" w:hAnsi="Montserrat"/>
+          <w:sz w:val="18"/>
+          <w:szCs w:val="18"/>
+        </w:rPr>
+      </w:pPr>
+      <w:r>
+        <w:t>Tematica: {{evento.tematica}}</w:t>
+      </w:r>
+    </w:p>
+    <w:p>
+      <w:pPr>
+        <w:spacing w:line="276" w:lineRule="auto"/>
+        <w:jc w:val="both"/>
+        <w:rPr>
+          <w:rFonts w:ascii="Montserrat" w:hAnsi="Montserrat"/>
+          <w:sz w:val="18"/>
+          <w:szCs w:val="18"/>
+        </w:rPr>
+      </w:pPr>
+    </w:p>
+    <w:p>
+      <w:pPr>
+        <w:spacing w:line="276" w:lineRule="auto"/>
+        <w:jc w:val="both"/>
+        <w:rPr>
+          <w:rFonts w:ascii="Montserrat" w:hAnsi="Montserrat"/>
+          <w:sz w:val="18"/>
+          <w:szCs w:val="18"/>
+        </w:rPr>
+      </w:pPr>
+      <w:r>
+        <w:t>Justificacion: {{evento.justificacion}}</w:t>
+      </w:r>
+    </w:p>
+    <w:p>
+      <w:pPr>
+        <w:spacing w:line="276" w:lineRule="auto"/>
+        <w:jc w:val="both"/>
+        <w:rPr>
+          <w:rFonts w:ascii="Montserrat" w:hAnsi="Montserrat"/>
+          <w:sz w:val="18"/>
+          <w:szCs w:val="18"/>
+        </w:rPr>
+      </w:pPr>
+    </w:p>
+    <w:p>
+      <w:pPr>
+        <w:spacing w:line="276" w:lineRule="auto"/>
+        <w:jc w:val="both"/>
+        <w:rPr>
+          <w:rFonts w:ascii="Montserrat" w:hAnsi="Montserrat"/>
+          <w:sz w:val="18"/>
+          <w:szCs w:val="18"/>
+        </w:rPr>
+      </w:pPr>
+      <w:r>
+        <w:t>Objetivo: {{evento.objetivo}}</w:t>
+      </w:r>
+    </w:p>
+    <w:p>
+      <w:pPr>
+        <w:spacing w:line="276" w:lineRule="auto"/>
+        <w:jc w:val="both"/>
+        <w:rPr>
+          <w:rFonts w:ascii="Montserrat" w:hAnsi="Montserrat"/>
+          <w:sz w:val="18"/>
+          <w:szCs w:val="18"/>
+        </w:rPr>
+      </w:pPr>
+    </w:p>
+    <w:p>
+      <w:pPr>
+        <w:spacing w:line="276" w:lineRule="auto"/>
+        <w:jc w:val="both"/>
+        <w:rPr>
+          <w:rFonts w:ascii="Montserrat" w:hAnsi="Montserrat"/>
+          <w:sz w:val="18"/>
+          <w:szCs w:val="18"/>
+        </w:rPr>
+      </w:pPr>
+      <w:r>
+        <w:t>Dinamica: {{evento.dinamica}}</w:t>
+      </w:r>
+    </w:p>
     <w:p>
       <w:pPr>
         <w:spacing w:line="276" w:lineRule="auto"/>
@@ -1126,21 +1616,21 @@
         </w:rPr>
       </w:pPr>
       <w:r>
-        <w:t>{{ evento.fecha }}</w:t>
-      </w:r>
-    </w:p>
-    <w:p>
-      <w:pPr>
-        <w:spacing w:line="276" w:lineRule="auto"/>
-        <w:jc w:val="both"/>
-        <w:rPr>
-          <w:rFonts w:ascii="Montserrat" w:hAnsi="Montserrat"/>
-          <w:sz w:val="18"/>
-          <w:szCs w:val="18"/>
-        </w:rPr>
-      </w:pPr>
-      <w:r>
-        <w:t>{{ evento.hora }}</w:t>
+        <w:t>Fechas:</w:t>
+      </w:r>
+    </w:p>
+    <w:p>
+      <w:pPr>
+        <w:spacing w:line="276" w:lineRule="auto"/>
+        <w:jc w:val="both"/>
+        <w:rPr>
+          <w:rFonts w:ascii="Montserrat" w:hAnsi="Montserrat"/>
+          <w:sz w:val="18"/>
+          <w:szCs w:val="18"/>
+        </w:rPr>
+      </w:pPr>
+      <w:r>
+        <w:t>Horarios:</w:t>
       </w:r>
     </w:p>
     <w:p>
@@ -1170,9 +1660,81 @@
           <w:sz w:val="18"/>
           <w:szCs w:val="18"/>
         </w:rPr>
-        <w:t xml:space="preserve">: </w:t>
-      </w:r>
-      <w:bookmarkStart w:id="5" w:name="_Hlk167377745"/>
+        <w:t>: Áreas Verdes (A un costado del Edificio 1).</w:t>
+      </w:r>
+    </w:p>
+    <w:p>
+      <w:pPr>
+        <w:jc w:val="both"/>
+        <w:rPr>
+          <w:rFonts w:ascii="Montserrat" w:hAnsi="Montserrat"/>
+          <w:sz w:val="18"/>
+          <w:szCs w:val="18"/>
+        </w:rPr>
+      </w:pPr>
+    </w:p>
+    <w:p>
+      <w:pPr>
+        <w:spacing w:line="276" w:lineRule="auto"/>
+        <w:jc w:val="both"/>
+        <w:rPr>
+          <w:rFonts w:ascii="Montserrat" w:hAnsi="Montserrat"/>
+          <w:b/>
+          <w:bCs/>
+          <w:color w:val="595959" w:themeColor="text1" w:themeTint="A6"/>
+          <w:sz w:val="18"/>
+          <w:szCs w:val="18"/>
+        </w:rPr>
+      </w:pPr>
+      <w:r>
+        <w:t>Recursos solicitados:</w:t>
+      </w:r>
+    </w:p>
+    <w:p>
+      <w:pPr>
+        <w:jc w:val="both"/>
+        <w:rPr>
+          <w:rFonts w:ascii="Montserrat" w:hAnsi="Montserrat"/>
+          <w:sz w:val="18"/>
+          <w:szCs w:val="18"/>
+        </w:rPr>
+      </w:pPr>
+      <w:r>
+        <w:rPr>
+          <w:rFonts w:ascii="Montserrat" w:hAnsi="Montserrat"/>
+          <w:sz w:val="18"/>
+          <w:szCs w:val="18"/>
+        </w:rPr>
+        <w:t>Constancia Física</w:t>
+      </w:r>
+    </w:p>
+    <w:p>
+      <w:pPr>
+        <w:jc w:val="both"/>
+        <w:rPr>
+          <w:rFonts w:ascii="Montserrat" w:hAnsi="Montserrat"/>
+          <w:sz w:val="18"/>
+          <w:szCs w:val="18"/>
+        </w:rPr>
+      </w:pPr>
+      <w:r>
+        <w:rPr>
+          <w:rFonts w:ascii="Montserrat" w:hAnsi="Montserrat"/>
+          <w:sz w:val="18"/>
+          <w:szCs w:val="18"/>
+        </w:rPr>
+        <w:t>Constancia Digital</w:t>
+      </w:r>
+    </w:p>
+    <w:p>
+      <w:pPr>
+        <w:jc w:val="both"/>
+        <w:rPr>
+          <w:rFonts w:ascii="Montserrat" w:hAnsi="Montserrat"/>
+          <w:sz w:val="18"/>
+          <w:szCs w:val="18"/>
+        </w:rPr>
+      </w:pPr>
       <w:r>
         <w:rPr>
           <w:rFonts w:ascii="Montserrat" w:hAnsi="Montserrat"/>
@@ -1181,146 +1743,6 @@
         </w:rPr>
         <w:t>Áreas Verdes (A un costado del Edificio 1)</w:t>
       </w:r>
-      <w:bookmarkEnd w:id="5"/>
-      <w:r>
-        <w:rPr>
-          <w:rFonts w:ascii="Montserrat" w:hAnsi="Montserrat"/>
-          <w:sz w:val="18"/>
-          <w:szCs w:val="18"/>
-        </w:rPr>
-        <w:t>.</w:t>
-      </w:r>
-    </w:p>
-    <w:p>
-      <w:pPr>
-        <w:jc w:val="both"/>
-        <w:rPr>
-          <w:rFonts w:ascii="Montserrat" w:hAnsi="Montserrat"/>
-          <w:sz w:val="18"/>
-          <w:szCs w:val="18"/>
-        </w:rPr>
-      </w:pPr>
-    </w:p>
-    <w:p>
-      <w:pPr>
-        <w:jc w:val="both"/>
-        <w:rPr>
-          <w:rFonts w:ascii="Montserrat" w:hAnsi="Montserrat"/>
-          <w:sz w:val="18"/>
-          <w:szCs w:val="18"/>
-        </w:rPr>
-      </w:pPr>
-    </w:p>
-    <w:p>
-      <w:pPr>
-        <w:jc w:val="both"/>
-        <w:rPr>
-          <w:rFonts w:ascii="Montserrat" w:hAnsi="Montserrat"/>
-          <w:sz w:val="18"/>
-          <w:szCs w:val="18"/>
-        </w:rPr>
-      </w:pPr>
-    </w:p>
-    <w:p>
-      <w:pPr>
-        <w:jc w:val="both"/>
-        <w:rPr>
-          <w:rFonts w:ascii="Montserrat" w:hAnsi="Montserrat"/>
-          <w:sz w:val="18"/>
-          <w:szCs w:val="18"/>
-        </w:rPr>
-      </w:pPr>
-    </w:p>
-    <w:p>
-      <w:pPr>
-        <w:jc w:val="both"/>
-        <w:rPr>
-          <w:rFonts w:ascii="Montserrat" w:hAnsi="Montserrat"/>
-          <w:sz w:val="18"/>
-          <w:szCs w:val="18"/>
-        </w:rPr>
-      </w:pPr>
-    </w:p>
-    <w:p>
-      <w:pPr>
-        <w:jc w:val="both"/>
-        <w:rPr>
-          <w:rFonts w:ascii="Montserrat" w:hAnsi="Montserrat"/>
-          <w:sz w:val="18"/>
-          <w:szCs w:val="18"/>
-        </w:rPr>
-      </w:pPr>
-    </w:p>
-    <w:p>
-      <w:pPr>
-        <w:spacing w:line="276" w:lineRule="auto"/>
-        <w:jc w:val="both"/>
-        <w:rPr>
-          <w:rFonts w:ascii="Montserrat" w:hAnsi="Montserrat"/>
-          <w:b/>
-          <w:bCs/>
-          <w:color w:val="595959" w:themeColor="text1" w:themeTint="A6"/>
-          <w:sz w:val="18"/>
-          <w:szCs w:val="18"/>
-        </w:rPr>
-      </w:pPr>
-      <w:r>
-        <w:t>Recursos solicitados:</w:t>
-      </w:r>
-    </w:p>
-    <w:p>
-      <w:pPr>
-        <w:jc w:val="both"/>
-        <w:rPr>
-          <w:rFonts w:ascii="Montserrat" w:hAnsi="Montserrat"/>
-          <w:sz w:val="18"/>
-          <w:szCs w:val="18"/>
-        </w:rPr>
-      </w:pPr>
-      <w:r>
-        <w:rPr>
-          <w:rFonts w:ascii="Montserrat" w:hAnsi="Montserrat"/>
-          <w:sz w:val="18"/>
-          <w:szCs w:val="18"/>
-        </w:rPr>
-        <w:t>Constancia Física</w:t>
-      </w:r>
-    </w:p>
-    <w:p>
-      <w:pPr>
-        <w:jc w:val="both"/>
-        <w:rPr>
-          <w:rFonts w:ascii="Montserrat" w:hAnsi="Montserrat"/>
-          <w:sz w:val="18"/>
-          <w:szCs w:val="18"/>
-        </w:rPr>
-      </w:pPr>
-      <w:r>
-        <w:rPr>
-          <w:rFonts w:ascii="Montserrat" w:hAnsi="Montserrat"/>
-          <w:sz w:val="18"/>
-          <w:szCs w:val="18"/>
-        </w:rPr>
-        <w:t>Constancia Digital</w:t>
-      </w:r>
-    </w:p>
-    <w:p>
-      <w:pPr>
-        <w:jc w:val="both"/>
-        <w:rPr>
-          <w:rFonts w:ascii="Montserrat" w:hAnsi="Montserrat"/>
-          <w:sz w:val="18"/>
-          <w:szCs w:val="18"/>
-        </w:rPr>
-      </w:pPr>
-      <w:r>
-        <w:rPr>
-          <w:rFonts w:ascii="Montserrat" w:hAnsi="Montserrat"/>
-          <w:sz w:val="18"/>
-          <w:szCs w:val="18"/>
-        </w:rPr>
-        <w:t>Áreas Verdes (A un costado del Edificio 1)</w:t>
-      </w:r>
     </w:p>
     <w:p>
       <w:pPr>
@@ -1365,14 +1787,6 @@
         </w:rPr>
         <w:t xml:space="preserve">carpa </w:t>
       </w:r>
-      <w:r>
-        <w:rPr>
-          <w:rFonts w:ascii="Montserrat" w:hAnsi="Montserrat"/>
-          <w:sz w:val="18"/>
-          <w:szCs w:val="18"/>
-        </w:rPr>
-        <w:t>de 6x4mtrs.</w:t>
-      </w:r>
     </w:p>
     <w:p>
       <w:pPr>
@@ -1428,644 +1842,93 @@
         </w:rPr>
       </w:pPr>
       <w:r>
-        <w:t>1 souvenir de reconocimiento para el {{ evento.coordinador }}</w:t>
-      </w:r>
-    </w:p>
-    <w:p>
-      <w:pPr>
-        <w:jc w:val="both"/>
-        <w:rPr>
-          <w:rFonts w:ascii="Montserrat" w:hAnsi="Montserrat"/>
-          <w:sz w:val="18"/>
-          <w:szCs w:val="18"/>
-        </w:rPr>
-      </w:pPr>
-    </w:p>
-    <w:p>
-      <w:pPr>
-        <w:jc w:val="both"/>
-        <w:rPr>
-          <w:rFonts w:ascii="Montserrat" w:hAnsi="Montserrat"/>
-          <w:b/>
-          <w:bCs/>
-          <w:color w:val="595959" w:themeColor="text1" w:themeTint="A6"/>
-        </w:rPr>
-      </w:pPr>
-      <w:r>
-        <w:rPr>
-          <w:rFonts w:ascii="Montserrat" w:hAnsi="Montserrat"/>
-          <w:b/>
-          <w:bCs/>
-          <w:color w:val="595959" w:themeColor="text1" w:themeTint="A6"/>
-        </w:rPr>
-        <w:t xml:space="preserve">EVENTO: Innovación tecnológica en la iluminación sustentable para el invernadero </w:t>
-      </w:r>
-      <w:proofErr w:type="spellStart"/>
-      <w:r>
-        <w:rPr>
-          <w:rFonts w:ascii="Montserrat" w:hAnsi="Montserrat"/>
-          <w:b/>
-          <w:bCs/>
-          <w:color w:val="595959" w:themeColor="text1" w:themeTint="A6"/>
-        </w:rPr>
-        <w:t>UPTecámac</w:t>
-      </w:r>
-      <w:proofErr w:type="spellEnd"/>
-      <w:r>
-        <w:rPr>
-          <w:rFonts w:ascii="Montserrat" w:hAnsi="Montserrat"/>
-          <w:b/>
-          <w:bCs/>
-          <w:color w:val="595959" w:themeColor="text1" w:themeTint="A6"/>
-        </w:rPr>
-        <w:t>.</w:t>
-      </w:r>
-    </w:p>
-    <w:p>
-      <w:pPr>
-        <w:spacing w:line="276" w:lineRule="auto"/>
-        <w:jc w:val="both"/>
-        <w:rPr>
-          <w:rFonts w:ascii="Montserrat" w:hAnsi="Montserrat"/>
-          <w:b/>
-          <w:bCs/>
-          <w:color w:val="595959" w:themeColor="text1" w:themeTint="A6"/>
-          <w:sz w:val="18"/>
-          <w:szCs w:val="18"/>
-        </w:rPr>
-      </w:pPr>
-      <w:r>
-        <w:t xml:space="preserve">Impacto: </w:t>
-      </w:r>
-    </w:p>
-    <w:p>
-      <w:pPr>
-        <w:spacing w:line="276" w:lineRule="auto"/>
-        <w:jc w:val="both"/>
-        <w:rPr>
-          <w:rFonts w:ascii="Montserrat" w:hAnsi="Montserrat"/>
-          <w:sz w:val="18"/>
-          <w:szCs w:val="18"/>
-        </w:rPr>
-      </w:pPr>
-      <w:r>
-        <w:rPr>
-          <w:rFonts w:ascii="Montserrat" w:hAnsi="Montserrat"/>
-          <w:sz w:val="18"/>
-          <w:szCs w:val="18"/>
-        </w:rPr>
-        <w:t>POA ID: 281 Realizar acciones que fomenten la cultura emprendedora para desarrollar habilidades en los estudiantes.</w:t>
-      </w:r>
-    </w:p>
-    <w:p>
-      <w:pPr>
-        <w:spacing w:line="276" w:lineRule="auto"/>
-        <w:jc w:val="both"/>
-        <w:rPr>
-          <w:rFonts w:ascii="Montserrat" w:hAnsi="Montserrat"/>
-          <w:sz w:val="18"/>
-          <w:szCs w:val="18"/>
-        </w:rPr>
-      </w:pPr>
-      <w:r>
-        <w:rPr>
-          <w:rFonts w:ascii="Montserrat" w:hAnsi="Montserrat"/>
-          <w:sz w:val="18"/>
-          <w:szCs w:val="18"/>
-        </w:rPr>
-        <w:t>SEAES: Innovación Social</w:t>
-      </w:r>
-      <w:r>
-        <w:rPr>
-          <w:rFonts w:ascii="Montserrat" w:hAnsi="Montserrat"/>
-          <w:sz w:val="18"/>
-          <w:szCs w:val="18"/>
-        </w:rPr>
-        <w:t>, Vanguardia</w:t>
-      </w:r>
-    </w:p>
-    <w:p>
-      <w:pPr>
-        <w:spacing w:line="276" w:lineRule="auto"/>
-        <w:jc w:val="both"/>
-        <w:rPr>
-          <w:rFonts w:ascii="Montserrat" w:hAnsi="Montserrat"/>
-          <w:color w:val="595959" w:themeColor="text1" w:themeTint="A6"/>
-          <w:sz w:val="18"/>
-          <w:szCs w:val="18"/>
-        </w:rPr>
-      </w:pPr>
-    </w:p>
-    <w:p>
-      <w:pPr>
-        <w:spacing w:line="276" w:lineRule="auto"/>
-        <w:jc w:val="both"/>
-        <w:rPr>
-          <w:rFonts w:ascii="Montserrat" w:hAnsi="Montserrat"/>
-          <w:sz w:val="18"/>
-          <w:szCs w:val="18"/>
-        </w:rPr>
-      </w:pPr>
-      <w:r>
-        <w:t>Temática: Presentar el proyecto integral de un sistema de iluminación con el uso y aplicación de tecnología, aplicando las habilidades y estrategias de los valores y trabajo en equipo para contribuir en la mejora del medio ambiente.</w:t>
-      </w:r>
-    </w:p>
-    <w:p>
-      <w:pPr>
-        <w:spacing w:line="276" w:lineRule="auto"/>
-        <w:jc w:val="both"/>
-        <w:rPr>
-          <w:rFonts w:ascii="Montserrat" w:hAnsi="Montserrat"/>
-          <w:sz w:val="18"/>
-          <w:szCs w:val="18"/>
-        </w:rPr>
-      </w:pPr>
-    </w:p>
-    <w:p>
-      <w:pPr>
-        <w:spacing w:line="276" w:lineRule="auto"/>
-        <w:jc w:val="both"/>
-        <w:rPr>
-          <w:rFonts w:ascii="Montserrat" w:hAnsi="Montserrat"/>
-          <w:sz w:val="18"/>
-          <w:szCs w:val="18"/>
-        </w:rPr>
-      </w:pPr>
-      <w:r>
-        <w:t xml:space="preserve">Justificación: La Universidad Politécnica de Tecámac, tiene como {{ evento.objetivo }} que las y los estudiantes generen ideas innovadoras, brindando estrategias de innovación y puedan generar capacidades de trabajo en equipo hacia la mejora en diversos sectores. </w:t>
-      </w:r>
-    </w:p>
-    <w:p>
-      <w:pPr>
-        <w:spacing w:line="276" w:lineRule="auto"/>
-        <w:jc w:val="both"/>
-        <w:rPr>
-          <w:rFonts w:ascii="Montserrat" w:hAnsi="Montserrat"/>
-          <w:sz w:val="18"/>
-          <w:szCs w:val="18"/>
-        </w:rPr>
-      </w:pPr>
-    </w:p>
-    <w:p>
-      <w:pPr>
-        <w:spacing w:line="276" w:lineRule="auto"/>
-        <w:jc w:val="both"/>
-        <w:rPr>
-          <w:rFonts w:ascii="Montserrat" w:hAnsi="Montserrat"/>
-          <w:sz w:val="18"/>
-          <w:szCs w:val="18"/>
-        </w:rPr>
-      </w:pPr>
-      <w:r>
-        <w:t>Objetivo: fomentar las estrategias de las y los estudiantes para que sean capaces de generar proyectos integrales aplicando técnicas de innovación encaminado a la mejora del medio ambiente.</w:t>
-      </w:r>
-    </w:p>
-    <w:p>
-      <w:pPr>
-        <w:spacing w:line="276" w:lineRule="auto"/>
-        <w:jc w:val="both"/>
-        <w:rPr>
-          <w:rFonts w:ascii="Montserrat" w:hAnsi="Montserrat"/>
-          <w:sz w:val="18"/>
-          <w:szCs w:val="18"/>
-        </w:rPr>
-      </w:pPr>
-    </w:p>
-    <w:p>
-      <w:pPr>
-        <w:spacing w:line="276" w:lineRule="auto"/>
-        <w:jc w:val="both"/>
-        <w:rPr>
-          <w:rFonts w:ascii="Montserrat" w:hAnsi="Montserrat"/>
-          <w:sz w:val="18"/>
-          <w:szCs w:val="18"/>
-        </w:rPr>
-      </w:pPr>
-      <w:r>
-        <w:t>Dinámica: Evento presencial donde se Exhibe el Sistema de Iluminación para el invernadero Uptecamac, diseñado y desarrollado por las y los estudiantes de 8vo cuatrimestre del Programa Educativo de Ingeniería en Software, Coordinado por la Mtra. Wendy Alejandra Hernández León.</w:t>
-      </w:r>
-    </w:p>
-    <w:p>
-      <w:pPr>
-        <w:spacing w:line="276" w:lineRule="auto"/>
-        <w:jc w:val="both"/>
-        <w:rPr>
-          <w:rFonts w:ascii="Montserrat" w:hAnsi="Montserrat"/>
-          <w:b/>
-          <w:bCs/>
-          <w:color w:val="595959" w:themeColor="text1" w:themeTint="A6"/>
-          <w:sz w:val="18"/>
-          <w:szCs w:val="18"/>
-          <w:highlight w:val="yellow"/>
-        </w:rPr>
-      </w:pPr>
-    </w:p>
-    <w:p>
-      <w:pPr>
-        <w:spacing w:line="276" w:lineRule="auto"/>
-        <w:jc w:val="both"/>
-        <w:rPr>
-          <w:rFonts w:ascii="Montserrat" w:hAnsi="Montserrat"/>
-          <w:sz w:val="18"/>
-          <w:szCs w:val="18"/>
-        </w:rPr>
-      </w:pPr>
-      <w:r>
-        <w:t>{{ evento.fecha }}</w:t>
-      </w:r>
-    </w:p>
-    <w:p>
-      <w:pPr>
-        <w:spacing w:line="276" w:lineRule="auto"/>
-        <w:jc w:val="both"/>
-        <w:rPr>
-          <w:rFonts w:ascii="Montserrat" w:hAnsi="Montserrat"/>
-          <w:sz w:val="18"/>
-          <w:szCs w:val="18"/>
-        </w:rPr>
-      </w:pPr>
-      <w:r>
-        <w:t>{{ evento.hora }}</w:t>
-      </w:r>
-    </w:p>
-    <w:p>
-      <w:pPr>
-        <w:spacing w:line="276" w:lineRule="auto"/>
-        <w:jc w:val="both"/>
-        <w:rPr>
-          <w:rFonts w:ascii="Montserrat" w:hAnsi="Montserrat"/>
-          <w:sz w:val="18"/>
-          <w:szCs w:val="18"/>
-        </w:rPr>
-      </w:pPr>
-      <w:r>
-        <w:rPr>
-          <w:rFonts w:ascii="Montserrat" w:hAnsi="Montserrat"/>
-          <w:b/>
-          <w:bCs/>
-          <w:color w:val="595959" w:themeColor="text1" w:themeTint="A6"/>
-          <w:sz w:val="18"/>
-          <w:szCs w:val="18"/>
-        </w:rPr>
-        <w:t>Lugar</w:t>
-      </w:r>
-      <w:r>
-        <w:rPr>
-          <w:rFonts w:ascii="Montserrat" w:hAnsi="Montserrat"/>
-          <w:sz w:val="18"/>
-          <w:szCs w:val="18"/>
-        </w:rPr>
-        <w:t>: Áreas Verdes (A un costado del Edificio 1).</w:t>
-      </w:r>
-    </w:p>
-    <w:p>
-      <w:pPr>
-        <w:jc w:val="both"/>
-        <w:rPr>
-          <w:rFonts w:ascii="Montserrat" w:hAnsi="Montserrat"/>
-          <w:sz w:val="18"/>
-          <w:szCs w:val="18"/>
-        </w:rPr>
-      </w:pPr>
-    </w:p>
-    <w:p>
-      <w:pPr>
-        <w:spacing w:line="276" w:lineRule="auto"/>
-        <w:jc w:val="both"/>
-        <w:rPr>
-          <w:rFonts w:ascii="Montserrat" w:hAnsi="Montserrat"/>
-          <w:b/>
-          <w:bCs/>
-          <w:color w:val="595959" w:themeColor="text1" w:themeTint="A6"/>
-          <w:sz w:val="18"/>
-          <w:szCs w:val="18"/>
-        </w:rPr>
-      </w:pPr>
-      <w:r>
-        <w:t>Recursos solicitados:</w:t>
-      </w:r>
-    </w:p>
-    <w:p>
-      <w:pPr>
-        <w:jc w:val="both"/>
-        <w:rPr>
-          <w:rFonts w:ascii="Montserrat" w:hAnsi="Montserrat"/>
-          <w:sz w:val="18"/>
-          <w:szCs w:val="18"/>
-        </w:rPr>
-      </w:pPr>
-      <w:r>
-        <w:rPr>
-          <w:rFonts w:ascii="Montserrat" w:hAnsi="Montserrat"/>
-          <w:sz w:val="18"/>
-          <w:szCs w:val="18"/>
-        </w:rPr>
-        <w:t>Constancia Física</w:t>
-      </w:r>
-    </w:p>
-    <w:p>
-      <w:pPr>
-        <w:jc w:val="both"/>
-        <w:rPr>
-          <w:rFonts w:ascii="Montserrat" w:hAnsi="Montserrat"/>
-          <w:sz w:val="18"/>
-          <w:szCs w:val="18"/>
-        </w:rPr>
-      </w:pPr>
-      <w:r>
-        <w:rPr>
-          <w:rFonts w:ascii="Montserrat" w:hAnsi="Montserrat"/>
-          <w:sz w:val="18"/>
-          <w:szCs w:val="18"/>
-        </w:rPr>
-        <w:t>Constancia Digital</w:t>
-      </w:r>
-    </w:p>
-    <w:p>
-      <w:pPr>
-        <w:jc w:val="both"/>
-        <w:rPr>
-          <w:rFonts w:ascii="Montserrat" w:hAnsi="Montserrat"/>
-          <w:sz w:val="18"/>
-          <w:szCs w:val="18"/>
-        </w:rPr>
-      </w:pPr>
-      <w:r>
-        <w:rPr>
-          <w:rFonts w:ascii="Montserrat" w:hAnsi="Montserrat"/>
-          <w:sz w:val="18"/>
-          <w:szCs w:val="18"/>
-        </w:rPr>
-        <w:t>Áreas Verdes (A un costado del Edificio 1)</w:t>
-      </w:r>
-    </w:p>
-    <w:p>
-      <w:pPr>
-        <w:jc w:val="both"/>
-        <w:rPr>
-          <w:rFonts w:ascii="Montserrat" w:hAnsi="Montserrat"/>
-          <w:sz w:val="18"/>
-          <w:szCs w:val="18"/>
-        </w:rPr>
-      </w:pPr>
-      <w:r>
-        <w:rPr>
-          <w:rFonts w:ascii="Montserrat" w:hAnsi="Montserrat"/>
-          <w:sz w:val="18"/>
-          <w:szCs w:val="18"/>
-        </w:rPr>
-        <w:t>Pódium</w:t>
-      </w:r>
-    </w:p>
-    <w:p>
-      <w:pPr>
-        <w:jc w:val="both"/>
-        <w:rPr>
-          <w:rFonts w:ascii="Montserrat" w:hAnsi="Montserrat"/>
-          <w:sz w:val="18"/>
-          <w:szCs w:val="18"/>
-        </w:rPr>
-      </w:pPr>
-      <w:r>
-        <w:rPr>
-          <w:rFonts w:ascii="Montserrat" w:hAnsi="Montserrat"/>
-          <w:sz w:val="18"/>
-          <w:szCs w:val="18"/>
-        </w:rPr>
-        <w:t xml:space="preserve">1 </w:t>
-      </w:r>
-      <w:r>
-        <w:rPr>
-          <w:rFonts w:ascii="Montserrat" w:hAnsi="Montserrat"/>
-          <w:sz w:val="18"/>
-          <w:szCs w:val="18"/>
-        </w:rPr>
-        <w:t xml:space="preserve">carpa </w:t>
-      </w:r>
-    </w:p>
-    <w:p>
-      <w:pPr>
-        <w:jc w:val="both"/>
-        <w:rPr>
-          <w:rFonts w:ascii="Montserrat" w:hAnsi="Montserrat"/>
-          <w:sz w:val="18"/>
-          <w:szCs w:val="18"/>
-        </w:rPr>
-      </w:pPr>
-      <w:r>
-        <w:rPr>
-          <w:rFonts w:ascii="Montserrat" w:hAnsi="Montserrat"/>
-          <w:sz w:val="18"/>
-          <w:szCs w:val="18"/>
-        </w:rPr>
-        <w:t xml:space="preserve">10 </w:t>
-      </w:r>
-      <w:r>
-        <w:rPr>
-          <w:rFonts w:ascii="Montserrat" w:hAnsi="Montserrat"/>
-          <w:sz w:val="18"/>
-          <w:szCs w:val="18"/>
-        </w:rPr>
-        <w:t xml:space="preserve">sillas </w:t>
-      </w:r>
-    </w:p>
-    <w:p>
-      <w:pPr>
-        <w:jc w:val="both"/>
-        <w:rPr>
-          <w:rFonts w:ascii="Montserrat" w:hAnsi="Montserrat"/>
-          <w:sz w:val="18"/>
-          <w:szCs w:val="18"/>
-        </w:rPr>
-      </w:pPr>
-      <w:r>
-        <w:rPr>
-          <w:rFonts w:ascii="Montserrat" w:hAnsi="Montserrat"/>
-          <w:sz w:val="18"/>
-          <w:szCs w:val="18"/>
-        </w:rPr>
-        <w:t>Apoyo del SITE para diseño del cartel del evento, toma de fotografías y publicación en redes sociales.</w:t>
-      </w:r>
-    </w:p>
-    <w:p>
-      <w:pPr>
-        <w:jc w:val="both"/>
-        <w:rPr>
-          <w:rFonts w:ascii="Montserrat" w:hAnsi="Montserrat"/>
-          <w:sz w:val="18"/>
-          <w:szCs w:val="18"/>
-        </w:rPr>
-      </w:pPr>
-      <w:r>
-        <w:t>1 souvenir de reconocimiento para el {{ evento.coordinador }}</w:t>
-      </w:r>
-    </w:p>
-    <w:p>
-      <w:pPr>
-        <w:jc w:val="both"/>
-        <w:rPr>
-          <w:rFonts w:ascii="Montserrat" w:hAnsi="Montserrat"/>
-          <w:sz w:val="18"/>
-          <w:szCs w:val="18"/>
-        </w:rPr>
-      </w:pPr>
-    </w:p>
-    <w:p>
-      <w:pPr>
-        <w:spacing w:line="276" w:lineRule="auto"/>
-        <w:jc w:val="both"/>
-        <w:rPr>
-          <w:rFonts w:ascii="Montserrat" w:hAnsi="Montserrat"/>
-          <w:b/>
-          <w:bCs/>
-          <w:color w:val="595959" w:themeColor="text1" w:themeTint="A6"/>
-          <w:sz w:val="18"/>
-          <w:szCs w:val="18"/>
-        </w:rPr>
-      </w:pPr>
-    </w:p>
-    <w:p>
-      <w:pPr>
-        <w:spacing w:line="276" w:lineRule="auto"/>
-        <w:jc w:val="both"/>
-        <w:rPr>
-          <w:rFonts w:ascii="Montserrat" w:hAnsi="Montserrat"/>
-          <w:b/>
-          <w:bCs/>
-          <w:color w:val="595959" w:themeColor="text1" w:themeTint="A6"/>
-          <w:sz w:val="18"/>
-          <w:szCs w:val="18"/>
-        </w:rPr>
-      </w:pPr>
-    </w:p>
-    <w:p>
-      <w:pPr>
-        <w:spacing w:line="276" w:lineRule="auto"/>
-        <w:jc w:val="both"/>
-        <w:rPr>
-          <w:rFonts w:ascii="Montserrat" w:hAnsi="Montserrat"/>
-          <w:b/>
-          <w:bCs/>
-          <w:color w:val="595959" w:themeColor="text1" w:themeTint="A6"/>
-          <w:sz w:val="18"/>
-          <w:szCs w:val="18"/>
-        </w:rPr>
-      </w:pPr>
-    </w:p>
-    <w:p>
-      <w:pPr>
-        <w:spacing w:line="276" w:lineRule="auto"/>
-        <w:jc w:val="both"/>
-        <w:rPr>
-          <w:rFonts w:ascii="Montserrat" w:hAnsi="Montserrat"/>
-          <w:b/>
-          <w:bCs/>
-          <w:color w:val="595959" w:themeColor="text1" w:themeTint="A6"/>
-          <w:sz w:val="18"/>
-          <w:szCs w:val="18"/>
-        </w:rPr>
-      </w:pPr>
-    </w:p>
-    <w:p>
-      <w:pPr>
-        <w:spacing w:line="276" w:lineRule="auto"/>
-        <w:jc w:val="both"/>
-        <w:rPr>
-          <w:rFonts w:ascii="Montserrat" w:hAnsi="Montserrat"/>
-          <w:b/>
-          <w:bCs/>
-          <w:color w:val="595959" w:themeColor="text1" w:themeTint="A6"/>
-        </w:rPr>
-      </w:pPr>
-      <w:r>
-        <w:rPr>
-          <w:rFonts w:ascii="Montserrat" w:hAnsi="Montserrat"/>
-          <w:b/>
-          <w:bCs/>
-          <w:color w:val="595959" w:themeColor="text1" w:themeTint="A6"/>
-        </w:rPr>
-        <w:t>EVENTO:</w:t>
-      </w:r>
-      <w:r>
-        <w:rPr>
-          <w:rFonts w:ascii="Montserrat" w:hAnsi="Montserrat"/>
-          <w:b/>
-          <w:bCs/>
-          <w:color w:val="595959" w:themeColor="text1" w:themeTint="A6"/>
-        </w:rPr>
-        <w:t xml:space="preserve"> Expo</w:t>
-      </w:r>
-      <w:r>
-        <w:rPr>
-          <w:rFonts w:ascii="Montserrat" w:hAnsi="Montserrat"/>
-          <w:b/>
-          <w:bCs/>
-          <w:color w:val="595959" w:themeColor="text1" w:themeTint="A6"/>
-        </w:rPr>
-        <w:t xml:space="preserve"> Emprende </w:t>
-      </w:r>
-      <w:r>
-        <w:rPr>
-          <w:rFonts w:ascii="Montserrat" w:hAnsi="Montserrat"/>
-          <w:b/>
-          <w:bCs/>
-          <w:color w:val="595959" w:themeColor="text1" w:themeTint="A6"/>
-        </w:rPr>
-        <w:t xml:space="preserve">en </w:t>
-      </w:r>
-      <w:r>
-        <w:rPr>
-          <w:rFonts w:ascii="Montserrat" w:hAnsi="Montserrat"/>
-          <w:b/>
-          <w:bCs/>
-          <w:color w:val="595959" w:themeColor="text1" w:themeTint="A6"/>
-        </w:rPr>
-        <w:t xml:space="preserve">Videojuegos </w:t>
-      </w:r>
-      <w:r>
-        <w:rPr>
-          <w:rFonts w:ascii="Montserrat" w:hAnsi="Montserrat"/>
-          <w:b/>
-          <w:bCs/>
-          <w:color w:val="595959" w:themeColor="text1" w:themeTint="A6"/>
-        </w:rPr>
-        <w:t>con Enfoque de</w:t>
-      </w:r>
-      <w:r>
-        <w:rPr>
-          <w:rFonts w:ascii="Montserrat" w:hAnsi="Montserrat"/>
-          <w:b/>
-          <w:bCs/>
-          <w:color w:val="595959" w:themeColor="text1" w:themeTint="A6"/>
-        </w:rPr>
-        <w:t xml:space="preserve"> Interculturalidad </w:t>
-      </w:r>
-      <w:r>
-        <w:rPr>
-          <w:rFonts w:ascii="Montserrat" w:hAnsi="Montserrat"/>
-          <w:b/>
-          <w:bCs/>
-          <w:color w:val="595959" w:themeColor="text1" w:themeTint="A6"/>
-        </w:rPr>
-        <w:t>de</w:t>
-      </w:r>
-      <w:r>
-        <w:rPr>
-          <w:rFonts w:ascii="Montserrat" w:hAnsi="Montserrat"/>
-          <w:b/>
-          <w:bCs/>
-          <w:color w:val="595959" w:themeColor="text1" w:themeTint="A6"/>
-        </w:rPr>
-        <w:t xml:space="preserve"> la Región</w:t>
-      </w:r>
-      <w:r>
-        <w:rPr>
-          <w:rFonts w:ascii="Montserrat" w:hAnsi="Montserrat"/>
-          <w:b/>
-          <w:bCs/>
-          <w:color w:val="595959" w:themeColor="text1" w:themeTint="A6"/>
-        </w:rPr>
-        <w:t xml:space="preserve">. </w:t>
+        <w:rPr>
+          <w:rFonts w:ascii="Montserrat" w:hAnsi="Montserrat"/>
+          <w:sz w:val="18"/>
+          <w:szCs w:val="18"/>
+        </w:rPr>
+        <w:t>1 souvenir de reconocimiento para el coordinador</w:t>
+      </w:r>
+    </w:p>
+    <w:p>
+      <w:pPr>
+        <w:jc w:val="both"/>
+        <w:rPr>
+          <w:rFonts w:ascii="Montserrat" w:hAnsi="Montserrat"/>
+          <w:sz w:val="18"/>
+          <w:szCs w:val="18"/>
+        </w:rPr>
+      </w:pPr>
+    </w:p>
+    <w:p>
+      <w:pPr>
+        <w:spacing w:line="276" w:lineRule="auto"/>
+        <w:jc w:val="both"/>
+        <w:rPr>
+          <w:rFonts w:ascii="Montserrat" w:hAnsi="Montserrat"/>
+          <w:b/>
+          <w:bCs/>
+          <w:color w:val="595959" w:themeColor="text1" w:themeTint="A6"/>
+          <w:sz w:val="18"/>
+          <w:szCs w:val="18"/>
+        </w:rPr>
+      </w:pPr>
+    </w:p>
+    <w:p>
+      <w:pPr>
+        <w:spacing w:line="276" w:lineRule="auto"/>
+        <w:jc w:val="both"/>
+        <w:rPr>
+          <w:rFonts w:ascii="Montserrat" w:hAnsi="Montserrat"/>
+          <w:b/>
+          <w:bCs/>
+          <w:color w:val="595959" w:themeColor="text1" w:themeTint="A6"/>
+          <w:sz w:val="18"/>
+          <w:szCs w:val="18"/>
+        </w:rPr>
+      </w:pPr>
+    </w:p>
+    <w:p>
+      <w:pPr>
+        <w:spacing w:line="276" w:lineRule="auto"/>
+        <w:jc w:val="both"/>
+        <w:rPr>
+          <w:rFonts w:ascii="Montserrat" w:hAnsi="Montserrat"/>
+          <w:b/>
+          <w:bCs/>
+          <w:color w:val="595959" w:themeColor="text1" w:themeTint="A6"/>
+          <w:sz w:val="18"/>
+          <w:szCs w:val="18"/>
+        </w:rPr>
+      </w:pPr>
+    </w:p>
+    <w:p>
+      <w:pPr>
+        <w:spacing w:line="276" w:lineRule="auto"/>
+        <w:jc w:val="both"/>
+        <w:rPr>
+          <w:rFonts w:ascii="Montserrat" w:hAnsi="Montserrat"/>
+          <w:b/>
+          <w:bCs/>
+          <w:color w:val="595959" w:themeColor="text1" w:themeTint="A6"/>
+          <w:sz w:val="18"/>
+          <w:szCs w:val="18"/>
+        </w:rPr>
+      </w:pPr>
+    </w:p>
+    <w:p>
+      <w:pPr>
+        <w:spacing w:line="276" w:lineRule="auto"/>
+        <w:jc w:val="both"/>
+        <w:rPr>
+          <w:rFonts w:ascii="Montserrat" w:hAnsi="Montserrat"/>
+          <w:b/>
+          <w:bCs/>
+          <w:color w:val="595959" w:themeColor="text1" w:themeTint="A6"/>
+        </w:rPr>
+      </w:pPr>
+      <w:r>
+        <w:t>EVENTO: {{evento.titulo}}</w:t>
       </w:r>
     </w:p>
     <w:p>
@@ -2090,7 +1953,23 @@
         </w:rPr>
       </w:pPr>
       <w:r>
-        <w:t xml:space="preserve">Impacto: </w:t>
+        <w:rPr>
+          <w:rFonts w:ascii="Montserrat" w:hAnsi="Montserrat"/>
+          <w:b/>
+          <w:bCs/>
+          <w:color w:val="595959" w:themeColor="text1" w:themeTint="A6"/>
+          <w:sz w:val="18"/>
+          <w:szCs w:val="18"/>
+        </w:rPr>
+        <w:t>Impacto</w:t>
+      </w:r>
+      <w:r>
+        <w:rPr>
+          <w:rFonts w:ascii="Montserrat" w:hAnsi="Montserrat"/>
+          <w:sz w:val="18"/>
+          <w:szCs w:val="18"/>
+        </w:rPr>
+        <w:t xml:space="preserve">: </w:t>
       </w:r>
     </w:p>
     <w:p>
@@ -2161,121 +2040,121 @@
         </w:rPr>
       </w:pPr>
       <w:r>
-        <w:t>Temática: Demostración de proyectos de videojuegos desarrollados de acuerdo con las competencias del Programa Educativo de Ingeniería en Software con el fin de desarrollar aplicaciones móviles o de escritorio con el {{ evento.objetivo }} de incentivar y valorar la diversidad cultural de la región.</w:t>
-      </w:r>
-    </w:p>
-    <w:p>
-      <w:pPr>
-        <w:spacing w:line="276" w:lineRule="auto"/>
-        <w:jc w:val="both"/>
-        <w:rPr>
-          <w:rFonts w:ascii="Montserrat" w:hAnsi="Montserrat"/>
-          <w:sz w:val="18"/>
-          <w:szCs w:val="18"/>
-        </w:rPr>
-      </w:pPr>
-    </w:p>
-    <w:p>
-      <w:pPr>
-        <w:spacing w:line="276" w:lineRule="auto"/>
-        <w:jc w:val="both"/>
-        <w:rPr>
-          <w:rFonts w:ascii="Montserrat" w:hAnsi="Montserrat"/>
-          <w:sz w:val="18"/>
-          <w:szCs w:val="18"/>
-        </w:rPr>
-      </w:pPr>
-      <w:r>
-        <w:t xml:space="preserve">Justificación: La Universidad Politécnica de Tecámac fomenta en las y los estudiantes las estrategias de innovación que contribuye a su formación profesional. </w:t>
-      </w:r>
-    </w:p>
-    <w:p>
-      <w:pPr>
-        <w:spacing w:line="276" w:lineRule="auto"/>
-        <w:jc w:val="both"/>
-        <w:rPr>
-          <w:rFonts w:ascii="Montserrat" w:hAnsi="Montserrat"/>
-          <w:sz w:val="18"/>
-          <w:szCs w:val="18"/>
-        </w:rPr>
-      </w:pPr>
-    </w:p>
-    <w:p>
-      <w:pPr>
-        <w:spacing w:line="276" w:lineRule="auto"/>
-        <w:jc w:val="both"/>
-        <w:rPr>
-          <w:rFonts w:ascii="Montserrat" w:hAnsi="Montserrat"/>
-          <w:sz w:val="18"/>
-          <w:szCs w:val="18"/>
-        </w:rPr>
-      </w:pPr>
-      <w:r>
-        <w:t>Objetivo: Incentivar las habilidades de innovación para enriquecer las competencias y estrategias de las y los estudiantes en el sector productivo.</w:t>
-      </w:r>
-    </w:p>
-    <w:p>
-      <w:pPr>
-        <w:spacing w:line="276" w:lineRule="auto"/>
-        <w:jc w:val="both"/>
-        <w:rPr>
-          <w:rFonts w:ascii="Montserrat" w:hAnsi="Montserrat"/>
-          <w:sz w:val="18"/>
-          <w:szCs w:val="18"/>
-        </w:rPr>
-      </w:pPr>
-    </w:p>
-    <w:p>
-      <w:pPr>
-        <w:spacing w:line="276" w:lineRule="auto"/>
-        <w:jc w:val="both"/>
-        <w:rPr>
-          <w:rFonts w:ascii="Montserrat" w:hAnsi="Montserrat"/>
-          <w:sz w:val="18"/>
-          <w:szCs w:val="18"/>
-        </w:rPr>
-      </w:pPr>
-      <w:r>
-        <w:t xml:space="preserve">Dinámica: Evento presencial en el cual las y los estudiantes de los Programas Educativos de Ingeniería en Software de 3er. Cuatrimestre participarán en la demostración e interacción de videojuegos enfocados a la cultura regional, donde los asistentes podrán usar sus habilidades en los videojuegos para poner a prueba la optimización de los videojuegos y su interacción, Cada videojuego creado por los estudiantes reflejará la riqueza cultural y la diversidad de la región, incorporando elementos y {{ evento.tematica }}s interculturales que promuevan el respeto y la inclusión. </w:t>
-      </w:r>
-    </w:p>
-    <w:p>
-      <w:pPr>
-        <w:spacing w:line="276" w:lineRule="auto"/>
-        <w:jc w:val="both"/>
-        <w:rPr>
-          <w:rFonts w:ascii="Montserrat" w:hAnsi="Montserrat"/>
-          <w:sz w:val="18"/>
-          <w:szCs w:val="18"/>
-        </w:rPr>
-      </w:pPr>
-    </w:p>
-    <w:p>
-      <w:pPr>
-        <w:spacing w:line="276" w:lineRule="auto"/>
-        <w:jc w:val="both"/>
-        <w:rPr>
-          <w:rFonts w:ascii="Montserrat" w:hAnsi="Montserrat"/>
-          <w:sz w:val="18"/>
-          <w:szCs w:val="18"/>
-        </w:rPr>
-      </w:pPr>
-      <w:r>
-        <w:t>{{ evento.fecha }}</w:t>
-      </w:r>
-    </w:p>
-    <w:p>
-      <w:pPr>
-        <w:spacing w:line="276" w:lineRule="auto"/>
-        <w:jc w:val="both"/>
-        <w:rPr>
-          <w:rFonts w:ascii="Montserrat" w:hAnsi="Montserrat"/>
-          <w:sz w:val="18"/>
-          <w:szCs w:val="18"/>
-        </w:rPr>
-      </w:pPr>
-      <w:r>
-        <w:t>{{ evento.hora }}</w:t>
+        <w:t>Tematica: {{evento.tematica}}</w:t>
+      </w:r>
+    </w:p>
+    <w:p>
+      <w:pPr>
+        <w:spacing w:line="276" w:lineRule="auto"/>
+        <w:jc w:val="both"/>
+        <w:rPr>
+          <w:rFonts w:ascii="Montserrat" w:hAnsi="Montserrat"/>
+          <w:sz w:val="18"/>
+          <w:szCs w:val="18"/>
+        </w:rPr>
+      </w:pPr>
+    </w:p>
+    <w:p>
+      <w:pPr>
+        <w:spacing w:line="276" w:lineRule="auto"/>
+        <w:jc w:val="both"/>
+        <w:rPr>
+          <w:rFonts w:ascii="Montserrat" w:hAnsi="Montserrat"/>
+          <w:sz w:val="18"/>
+          <w:szCs w:val="18"/>
+        </w:rPr>
+      </w:pPr>
+      <w:r>
+        <w:t>Justificacion: {{evento.justificacion}}</w:t>
+      </w:r>
+    </w:p>
+    <w:p>
+      <w:pPr>
+        <w:spacing w:line="276" w:lineRule="auto"/>
+        <w:jc w:val="both"/>
+        <w:rPr>
+          <w:rFonts w:ascii="Montserrat" w:hAnsi="Montserrat"/>
+          <w:sz w:val="18"/>
+          <w:szCs w:val="18"/>
+        </w:rPr>
+      </w:pPr>
+    </w:p>
+    <w:p>
+      <w:pPr>
+        <w:spacing w:line="276" w:lineRule="auto"/>
+        <w:jc w:val="both"/>
+        <w:rPr>
+          <w:rFonts w:ascii="Montserrat" w:hAnsi="Montserrat"/>
+          <w:sz w:val="18"/>
+          <w:szCs w:val="18"/>
+        </w:rPr>
+      </w:pPr>
+      <w:r>
+        <w:t>Objetivo: {{evento.objetivo}}</w:t>
+      </w:r>
+    </w:p>
+    <w:p>
+      <w:pPr>
+        <w:spacing w:line="276" w:lineRule="auto"/>
+        <w:jc w:val="both"/>
+        <w:rPr>
+          <w:rFonts w:ascii="Montserrat" w:hAnsi="Montserrat"/>
+          <w:sz w:val="18"/>
+          <w:szCs w:val="18"/>
+        </w:rPr>
+      </w:pPr>
+    </w:p>
+    <w:p>
+      <w:pPr>
+        <w:spacing w:line="276" w:lineRule="auto"/>
+        <w:jc w:val="both"/>
+        <w:rPr>
+          <w:rFonts w:ascii="Montserrat" w:hAnsi="Montserrat"/>
+          <w:sz w:val="18"/>
+          <w:szCs w:val="18"/>
+        </w:rPr>
+      </w:pPr>
+      <w:r>
+        <w:t>Dinamica: {{evento.dinamica}}</w:t>
+      </w:r>
+    </w:p>
+    <w:p>
+      <w:pPr>
+        <w:spacing w:line="276" w:lineRule="auto"/>
+        <w:jc w:val="both"/>
+        <w:rPr>
+          <w:rFonts w:ascii="Montserrat" w:hAnsi="Montserrat"/>
+          <w:sz w:val="18"/>
+          <w:szCs w:val="18"/>
+        </w:rPr>
+      </w:pPr>
+    </w:p>
+    <w:p>
+      <w:pPr>
+        <w:spacing w:line="276" w:lineRule="auto"/>
+        <w:jc w:val="both"/>
+        <w:rPr>
+          <w:rFonts w:ascii="Montserrat" w:hAnsi="Montserrat"/>
+          <w:sz w:val="18"/>
+          <w:szCs w:val="18"/>
+        </w:rPr>
+      </w:pPr>
+      <w:r>
+        <w:t>Fechas:</w:t>
+      </w:r>
+    </w:p>
+    <w:p>
+      <w:pPr>
+        <w:spacing w:line="276" w:lineRule="auto"/>
+        <w:jc w:val="both"/>
+        <w:rPr>
+          <w:rFonts w:ascii="Montserrat" w:hAnsi="Montserrat"/>
+          <w:sz w:val="18"/>
+          <w:szCs w:val="18"/>
+        </w:rPr>
+      </w:pPr>
+      <w:r>
+        <w:t>Horarios:</w:t>
       </w:r>
     </w:p>
     <w:p>
@@ -2483,7 +2362,12 @@
         </w:rPr>
       </w:pPr>
       <w:r>
-        <w:t>1 souvenir para el {{ evento.coordinador }}</w:t>
+        <w:rPr>
+          <w:rFonts w:ascii="Montserrat" w:hAnsi="Montserrat"/>
+          <w:sz w:val="18"/>
+          <w:szCs w:val="18"/>
+        </w:rPr>
+        <w:t>1 souvenir para el coordinador</w:t>
       </w:r>
     </w:p>
     <w:p>
@@ -2578,31 +2462,7 @@
         </w:rPr>
       </w:pPr>
       <w:r>
-        <w:rPr>
-          <w:rFonts w:ascii="Montserrat" w:hAnsi="Montserrat"/>
-          <w:b/>
-          <w:bCs/>
-          <w:color w:val="595959" w:themeColor="text1" w:themeTint="A6"/>
-        </w:rPr>
-        <w:t>EVENTO: Conferencia: Lo que no sabias que se puede hacer IA generativa (y el</w:t>
-      </w:r>
-      <w:r>
-        <w:rPr>
-          <w:rFonts w:ascii="Montserrat" w:hAnsi="Montserrat"/>
-          <w:b/>
-          <w:bCs/>
-          <w:color w:val="595959" w:themeColor="text1" w:themeTint="A6"/>
-        </w:rPr>
-        <w:t xml:space="preserve"> código para hacerlo)</w:t>
-      </w:r>
-      <w:r>
-        <w:rPr>
-          <w:rFonts w:ascii="Montserrat" w:hAnsi="Montserrat"/>
-          <w:b/>
-          <w:bCs/>
-          <w:color w:val="595959" w:themeColor="text1" w:themeTint="A6"/>
-        </w:rPr>
-        <w:t>.</w:t>
+        <w:t>EVENTO: {{evento.titulo}}</w:t>
       </w:r>
     </w:p>
     <w:p>
@@ -2625,6 +2485,14 @@
         </w:rPr>
       </w:pPr>
       <w:r>
+        <w:rPr>
+          <w:rFonts w:ascii="Montserrat" w:hAnsi="Montserrat"/>
+          <w:b/>
+          <w:bCs/>
+          <w:color w:val="595959" w:themeColor="text1" w:themeTint="A6"/>
+          <w:sz w:val="18"/>
+          <w:szCs w:val="18"/>
+        </w:rPr>
         <w:t>Impacto:</w:t>
       </w:r>
     </w:p>
@@ -2692,76 +2560,76 @@
         </w:rPr>
       </w:pPr>
       <w:r>
-        <w:t>Temática: Conferencia enfocada a las tendencias y aplicaciones de la Inteligencia Artificial Generativa como estrategia y herramienta fundamental en la actualidad como apoyo a los perfiles profesionales de los estudiantes de Ingeniería en Software.</w:t>
-      </w:r>
-    </w:p>
-    <w:p>
-      <w:pPr>
-        <w:jc w:val="both"/>
-        <w:rPr>
-          <w:rFonts w:ascii="Montserrat" w:hAnsi="Montserrat"/>
-          <w:sz w:val="18"/>
-          <w:szCs w:val="18"/>
-        </w:rPr>
-      </w:pPr>
-    </w:p>
-    <w:p>
-      <w:pPr>
-        <w:jc w:val="both"/>
-        <w:rPr>
-          <w:rFonts w:ascii="Montserrat" w:hAnsi="Montserrat"/>
-          <w:sz w:val="18"/>
-          <w:szCs w:val="18"/>
-        </w:rPr>
-      </w:pPr>
-      <w:r>
-        <w:t xml:space="preserve">Justificación: La Universidad Politécnica de Tecámac contribuye a enriquecer en las y los estudiantes su proyección hacia las nuevas tecnologías y el {{ evento.impacto }} en su perfil académico. </w:t>
-      </w:r>
-    </w:p>
-    <w:p>
-      <w:pPr>
-        <w:jc w:val="both"/>
-        <w:rPr>
-          <w:rFonts w:ascii="Montserrat" w:hAnsi="Montserrat"/>
-          <w:sz w:val="18"/>
-          <w:szCs w:val="18"/>
-        </w:rPr>
-      </w:pPr>
-    </w:p>
-    <w:p>
-      <w:pPr>
-        <w:jc w:val="both"/>
-        <w:rPr>
-          <w:rFonts w:ascii="Montserrat" w:hAnsi="Montserrat"/>
-          <w:sz w:val="18"/>
-          <w:szCs w:val="18"/>
-        </w:rPr>
-      </w:pPr>
-      <w:r>
-        <w:t>Objetivo: Contribuir en el crecimiento de habilidades y competencias de las y los estudiantes mediante la aportación de estrategias para su formación profesional.</w:t>
-      </w:r>
-    </w:p>
-    <w:p>
-      <w:pPr>
-        <w:jc w:val="both"/>
-        <w:rPr>
-          <w:rFonts w:ascii="Montserrat" w:hAnsi="Montserrat"/>
-          <w:sz w:val="18"/>
-          <w:szCs w:val="18"/>
-        </w:rPr>
-      </w:pPr>
-    </w:p>
-    <w:p>
-      <w:pPr>
-        <w:jc w:val="both"/>
-        <w:rPr>
-          <w:rFonts w:ascii="Montserrat" w:hAnsi="Montserrat"/>
-          <w:sz w:val="18"/>
-          <w:szCs w:val="18"/>
-        </w:rPr>
-      </w:pPr>
-      <w:r>
-        <w:t>Dinámica: Evento presencial en el cual las y los estudiantes de los Programas Educativos de Ingeniería en Software, está dirigida a estudiantes de la carrera de ingeniería en software interesados en conocer más sobre esta fascinante rama de la inteligencia artificial. Durante el evento, expertos en el tema estarán compartiendo sus conocimientos y experiencias en el desarrollo de sistemas basados en inteligencia artificial generativa, a cargo del Ing. Gonzalo Santiago Martínez, Amazon Web Services.</w:t>
+        <w:t>Tematica: {{evento.tematica}}</w:t>
+      </w:r>
+    </w:p>
+    <w:p>
+      <w:pPr>
+        <w:jc w:val="both"/>
+        <w:rPr>
+          <w:rFonts w:ascii="Montserrat" w:hAnsi="Montserrat"/>
+          <w:sz w:val="18"/>
+          <w:szCs w:val="18"/>
+        </w:rPr>
+      </w:pPr>
+    </w:p>
+    <w:p>
+      <w:pPr>
+        <w:jc w:val="both"/>
+        <w:rPr>
+          <w:rFonts w:ascii="Montserrat" w:hAnsi="Montserrat"/>
+          <w:sz w:val="18"/>
+          <w:szCs w:val="18"/>
+        </w:rPr>
+      </w:pPr>
+      <w:r>
+        <w:t>Justificacion: {{evento.justificacion}}</w:t>
+      </w:r>
+    </w:p>
+    <w:p>
+      <w:pPr>
+        <w:jc w:val="both"/>
+        <w:rPr>
+          <w:rFonts w:ascii="Montserrat" w:hAnsi="Montserrat"/>
+          <w:sz w:val="18"/>
+          <w:szCs w:val="18"/>
+        </w:rPr>
+      </w:pPr>
+    </w:p>
+    <w:p>
+      <w:pPr>
+        <w:jc w:val="both"/>
+        <w:rPr>
+          <w:rFonts w:ascii="Montserrat" w:hAnsi="Montserrat"/>
+          <w:sz w:val="18"/>
+          <w:szCs w:val="18"/>
+        </w:rPr>
+      </w:pPr>
+      <w:r>
+        <w:t>Objetivo: {{evento.objetivo}}</w:t>
+      </w:r>
+    </w:p>
+    <w:p>
+      <w:pPr>
+        <w:jc w:val="both"/>
+        <w:rPr>
+          <w:rFonts w:ascii="Montserrat" w:hAnsi="Montserrat"/>
+          <w:sz w:val="18"/>
+          <w:szCs w:val="18"/>
+        </w:rPr>
+      </w:pPr>
+    </w:p>
+    <w:p>
+      <w:pPr>
+        <w:jc w:val="both"/>
+        <w:rPr>
+          <w:rFonts w:ascii="Montserrat" w:hAnsi="Montserrat"/>
+          <w:sz w:val="18"/>
+          <w:szCs w:val="18"/>
+        </w:rPr>
+      </w:pPr>
+      <w:r>
+        <w:t>Dinamica: {{evento.dinamica}}</w:t>
       </w:r>
     </w:p>
     <w:p>
@@ -2792,20 +2660,20 @@
         </w:rPr>
       </w:pPr>
       <w:r>
-        <w:t>{{ evento.fecha }}</w:t>
-      </w:r>
-    </w:p>
-    <w:p>
-      <w:pPr>
-        <w:jc w:val="both"/>
-        <w:rPr>
-          <w:rFonts w:ascii="Montserrat" w:hAnsi="Montserrat"/>
-          <w:sz w:val="18"/>
-          <w:szCs w:val="18"/>
-        </w:rPr>
-      </w:pPr>
-      <w:r>
-        <w:t>{{ evento.hora }}</w:t>
+        <w:t>Fechas:</w:t>
+      </w:r>
+    </w:p>
+    <w:p>
+      <w:pPr>
+        <w:jc w:val="both"/>
+        <w:rPr>
+          <w:rFonts w:ascii="Montserrat" w:hAnsi="Montserrat"/>
+          <w:sz w:val="18"/>
+          <w:szCs w:val="18"/>
+        </w:rPr>
+      </w:pPr>
+      <w:r>
+        <w:t>Horarios:</w:t>
       </w:r>
     </w:p>
     <w:p>
@@ -3043,31 +2911,7 @@
         </w:rPr>
       </w:pPr>
       <w:r>
-        <w:rPr>
-          <w:rFonts w:ascii="Montserrat" w:hAnsi="Montserrat"/>
-          <w:b/>
-          <w:bCs/>
-          <w:color w:val="595959" w:themeColor="text1" w:themeTint="A6"/>
-        </w:rPr>
-        <w:t xml:space="preserve">EVENTO: Foro: “Empoderamiento de la Mujer en Ingeniería: Un Análisis </w:t>
-      </w:r>
-      <w:r>
-        <w:rPr>
-          <w:rFonts w:ascii="Montserrat" w:hAnsi="Montserrat"/>
-          <w:b/>
-          <w:bCs/>
-          <w:color w:val="595959" w:themeColor="text1" w:themeTint="A6"/>
-        </w:rPr>
-        <w:t>desde el perfil de</w:t>
-      </w:r>
-      <w:r>
-        <w:rPr>
-          <w:rFonts w:ascii="Montserrat" w:hAnsi="Montserrat"/>
-          <w:b/>
-          <w:bCs/>
-          <w:color w:val="595959" w:themeColor="text1" w:themeTint="A6"/>
-        </w:rPr>
-        <w:t xml:space="preserve"> la Universidad Politécnica de Tecámac”</w:t>
+        <w:t>EVENTO: {{evento.titulo}}</w:t>
       </w:r>
     </w:p>
     <w:p>
@@ -3090,6 +2934,14 @@
         </w:rPr>
       </w:pPr>
       <w:r>
+        <w:rPr>
+          <w:rFonts w:ascii="Montserrat" w:hAnsi="Montserrat"/>
+          <w:b/>
+          <w:bCs/>
+          <w:color w:val="595959" w:themeColor="text1" w:themeTint="A6"/>
+          <w:sz w:val="18"/>
+          <w:szCs w:val="18"/>
+        </w:rPr>
         <w:t>Impacto:</w:t>
       </w:r>
     </w:p>
@@ -3157,118 +3009,118 @@
         </w:rPr>
       </w:pPr>
       <w:r>
-        <w:t>Temática: Foro de Empoderamiento de la mujer en el perfil de Ingeniería, este foro busca destacar la importancia de la mujer en la ingeniería, centrándose en las experiencias y logros de las egresadas de la Universidad Politécnica de Tecámac.</w:t>
-      </w:r>
-    </w:p>
-    <w:p>
-      <w:pPr>
-        <w:jc w:val="both"/>
-        <w:rPr>
-          <w:rFonts w:ascii="Montserrat" w:hAnsi="Montserrat"/>
-          <w:sz w:val="18"/>
-          <w:szCs w:val="18"/>
-        </w:rPr>
-      </w:pPr>
-    </w:p>
-    <w:p>
-      <w:pPr>
-        <w:jc w:val="both"/>
-        <w:rPr>
-          <w:rFonts w:ascii="Montserrat" w:hAnsi="Montserrat"/>
-          <w:b/>
-          <w:bCs/>
-          <w:color w:val="595959" w:themeColor="text1" w:themeTint="A6"/>
-          <w:sz w:val="18"/>
-          <w:szCs w:val="18"/>
-        </w:rPr>
-      </w:pPr>
-    </w:p>
-    <w:p>
-      <w:pPr>
-        <w:jc w:val="both"/>
-        <w:rPr>
-          <w:rFonts w:ascii="Montserrat" w:hAnsi="Montserrat"/>
-          <w:b/>
-          <w:bCs/>
-          <w:color w:val="595959" w:themeColor="text1" w:themeTint="A6"/>
-          <w:sz w:val="18"/>
-          <w:szCs w:val="18"/>
-        </w:rPr>
-      </w:pPr>
-    </w:p>
-    <w:p>
-      <w:pPr>
-        <w:jc w:val="both"/>
-        <w:rPr>
-          <w:rFonts w:ascii="Montserrat" w:hAnsi="Montserrat"/>
-          <w:b/>
-          <w:bCs/>
-          <w:color w:val="595959" w:themeColor="text1" w:themeTint="A6"/>
-          <w:sz w:val="18"/>
-          <w:szCs w:val="18"/>
-        </w:rPr>
-      </w:pPr>
-    </w:p>
-    <w:p>
-      <w:pPr>
-        <w:jc w:val="both"/>
-        <w:rPr>
-          <w:rFonts w:ascii="Montserrat" w:hAnsi="Montserrat"/>
-          <w:sz w:val="18"/>
-          <w:szCs w:val="18"/>
-        </w:rPr>
-      </w:pPr>
-      <w:r>
-        <w:t xml:space="preserve">Justificación: La Universidad Politécnica de Tecámac promueve en las y los estudiantes la equidad social para construir una sociedad pluralista </w:t>
-      </w:r>
-    </w:p>
-    <w:p>
-      <w:pPr>
-        <w:jc w:val="both"/>
-        <w:rPr>
-          <w:rFonts w:ascii="Montserrat" w:hAnsi="Montserrat"/>
-          <w:b/>
-          <w:bCs/>
-          <w:color w:val="595959" w:themeColor="text1" w:themeTint="A6"/>
-          <w:sz w:val="18"/>
-          <w:szCs w:val="18"/>
-        </w:rPr>
-      </w:pPr>
-    </w:p>
-    <w:p>
-      <w:pPr>
-        <w:jc w:val="both"/>
-        <w:rPr>
-          <w:rFonts w:ascii="Montserrat" w:hAnsi="Montserrat"/>
-          <w:sz w:val="18"/>
-          <w:szCs w:val="18"/>
-        </w:rPr>
-      </w:pPr>
-      <w:r>
-        <w:t>Objetivo: Buscamos fomentar un diálogo abierto sobre los desafíos y oportunidades que enfrentan las mujeres en la ingeniería, y explorar formas de promover una mayor igualdad de género en este campo</w:t>
-      </w:r>
-    </w:p>
-    <w:p>
-      <w:pPr>
-        <w:jc w:val="both"/>
-        <w:rPr>
-          <w:rFonts w:ascii="Montserrat" w:hAnsi="Montserrat"/>
-          <w:sz w:val="18"/>
-          <w:szCs w:val="18"/>
-        </w:rPr>
-      </w:pPr>
-    </w:p>
-    <w:p>
-      <w:pPr>
-        <w:jc w:val="both"/>
-        <w:rPr>
-          <w:rFonts w:ascii="Montserrat" w:hAnsi="Montserrat"/>
-          <w:sz w:val="18"/>
-          <w:szCs w:val="18"/>
-        </w:rPr>
-      </w:pPr>
-      <w:r>
-        <w:t xml:space="preserve">Dinámica: Evento presencial en el cual las y los estudiantes podrán participar en este foro para resaltar y celebrar las contribuciones de las mujeres en el campo de la ingeniería, con un enfoque especial en las egresadas de la Universidad Politécnica de Tecámac. </w:t>
+        <w:t>Tematica: {{evento.tematica}}</w:t>
+      </w:r>
+    </w:p>
+    <w:p>
+      <w:pPr>
+        <w:jc w:val="both"/>
+        <w:rPr>
+          <w:rFonts w:ascii="Montserrat" w:hAnsi="Montserrat"/>
+          <w:sz w:val="18"/>
+          <w:szCs w:val="18"/>
+        </w:rPr>
+      </w:pPr>
+    </w:p>
+    <w:p>
+      <w:pPr>
+        <w:jc w:val="both"/>
+        <w:rPr>
+          <w:rFonts w:ascii="Montserrat" w:hAnsi="Montserrat"/>
+          <w:b/>
+          <w:bCs/>
+          <w:color w:val="595959" w:themeColor="text1" w:themeTint="A6"/>
+          <w:sz w:val="18"/>
+          <w:szCs w:val="18"/>
+        </w:rPr>
+      </w:pPr>
+    </w:p>
+    <w:p>
+      <w:pPr>
+        <w:jc w:val="both"/>
+        <w:rPr>
+          <w:rFonts w:ascii="Montserrat" w:hAnsi="Montserrat"/>
+          <w:b/>
+          <w:bCs/>
+          <w:color w:val="595959" w:themeColor="text1" w:themeTint="A6"/>
+          <w:sz w:val="18"/>
+          <w:szCs w:val="18"/>
+        </w:rPr>
+      </w:pPr>
+    </w:p>
+    <w:p>
+      <w:pPr>
+        <w:jc w:val="both"/>
+        <w:rPr>
+          <w:rFonts w:ascii="Montserrat" w:hAnsi="Montserrat"/>
+          <w:b/>
+          <w:bCs/>
+          <w:color w:val="595959" w:themeColor="text1" w:themeTint="A6"/>
+          <w:sz w:val="18"/>
+          <w:szCs w:val="18"/>
+        </w:rPr>
+      </w:pPr>
+    </w:p>
+    <w:p>
+      <w:pPr>
+        <w:jc w:val="both"/>
+        <w:rPr>
+          <w:rFonts w:ascii="Montserrat" w:hAnsi="Montserrat"/>
+          <w:sz w:val="18"/>
+          <w:szCs w:val="18"/>
+        </w:rPr>
+      </w:pPr>
+      <w:r>
+        <w:t>Justificacion: {{evento.justificacion}}</w:t>
+      </w:r>
+    </w:p>
+    <w:p>
+      <w:pPr>
+        <w:jc w:val="both"/>
+        <w:rPr>
+          <w:rFonts w:ascii="Montserrat" w:hAnsi="Montserrat"/>
+          <w:b/>
+          <w:bCs/>
+          <w:color w:val="595959" w:themeColor="text1" w:themeTint="A6"/>
+          <w:sz w:val="18"/>
+          <w:szCs w:val="18"/>
+        </w:rPr>
+      </w:pPr>
+    </w:p>
+    <w:p>
+      <w:pPr>
+        <w:jc w:val="both"/>
+        <w:rPr>
+          <w:rFonts w:ascii="Montserrat" w:hAnsi="Montserrat"/>
+          <w:sz w:val="18"/>
+          <w:szCs w:val="18"/>
+        </w:rPr>
+      </w:pPr>
+      <w:r>
+        <w:t>Objetivo: {{evento.objetivo}}</w:t>
+      </w:r>
+    </w:p>
+    <w:p>
+      <w:pPr>
+        <w:jc w:val="both"/>
+        <w:rPr>
+          <w:rFonts w:ascii="Montserrat" w:hAnsi="Montserrat"/>
+          <w:sz w:val="18"/>
+          <w:szCs w:val="18"/>
+        </w:rPr>
+      </w:pPr>
+    </w:p>
+    <w:p>
+      <w:pPr>
+        <w:jc w:val="both"/>
+        <w:rPr>
+          <w:rFonts w:ascii="Montserrat" w:hAnsi="Montserrat"/>
+          <w:sz w:val="18"/>
+          <w:szCs w:val="18"/>
+        </w:rPr>
+      </w:pPr>
+      <w:r>
+        <w:t>Dinamica: {{evento.dinamica}}</w:t>
       </w:r>
     </w:p>
     <w:p>
@@ -3299,20 +3151,20 @@
         </w:rPr>
       </w:pPr>
       <w:r>
-        <w:t>{{ evento.fecha }}</w:t>
-      </w:r>
-    </w:p>
-    <w:p>
-      <w:pPr>
-        <w:jc w:val="both"/>
-        <w:rPr>
-          <w:rFonts w:ascii="Montserrat" w:hAnsi="Montserrat"/>
-          <w:sz w:val="18"/>
-          <w:szCs w:val="18"/>
-        </w:rPr>
-      </w:pPr>
-      <w:r>
-        <w:t>{{ evento.hora }}</w:t>
+        <w:t>Fechas:</w:t>
+      </w:r>
+    </w:p>
+    <w:p>
+      <w:pPr>
+        <w:jc w:val="both"/>
+        <w:rPr>
+          <w:rFonts w:ascii="Montserrat" w:hAnsi="Montserrat"/>
+          <w:sz w:val="18"/>
+          <w:szCs w:val="18"/>
+        </w:rPr>
+      </w:pPr>
+      <w:r>
+        <w:t>Horarios:</w:t>
       </w:r>
     </w:p>
     <w:p>
@@ -3549,42 +3401,7 @@
         </w:rPr>
       </w:pPr>
       <w:r>
-        <w:rPr>
-          <w:rFonts w:ascii="Montserrat" w:hAnsi="Montserrat"/>
-          <w:b/>
-          <w:bCs/>
-          <w:color w:val="595959" w:themeColor="text1" w:themeTint="A6"/>
-        </w:rPr>
-        <w:t xml:space="preserve">EVENTO: </w:t>
-      </w:r>
-      <w:bookmarkStart w:id="6" w:name="_Hlk167450557"/>
-      <w:r>
-        <w:rPr>
-          <w:rFonts w:ascii="Montserrat" w:hAnsi="Montserrat"/>
-          <w:b/>
-          <w:bCs/>
-          <w:color w:val="595959" w:themeColor="text1" w:themeTint="A6"/>
-        </w:rPr>
-        <w:t>Experiencias Dual: Conectando Talentos con el Mundo Laboral</w:t>
-      </w:r>
-      <w:bookmarkEnd w:id="6"/>
-      <w:r>
-        <w:rPr>
-          <w:rFonts w:ascii="Montserrat" w:hAnsi="Montserrat"/>
-          <w:b/>
-          <w:bCs/>
-          <w:color w:val="595959" w:themeColor="text1" w:themeTint="A6"/>
-        </w:rPr>
-        <w:t>.</w:t>
-      </w:r>
-      <w:r>
-        <w:rPr>
-          <w:rFonts w:ascii="Montserrat" w:hAnsi="Montserrat"/>
-          <w:b/>
-          <w:bCs/>
-          <w:color w:val="595959" w:themeColor="text1" w:themeTint="A6"/>
-        </w:rPr>
-        <w:t xml:space="preserve"> </w:t>
+        <w:t>EVENTO: {{evento.titulo}}</w:t>
       </w:r>
     </w:p>
     <w:p>
@@ -3609,7 +3426,23 @@
         </w:rPr>
       </w:pPr>
       <w:r>
-        <w:t xml:space="preserve">Impacto: </w:t>
+        <w:rPr>
+          <w:rFonts w:ascii="Montserrat" w:hAnsi="Montserrat"/>
+          <w:b/>
+          <w:bCs/>
+          <w:color w:val="595959" w:themeColor="text1" w:themeTint="A6"/>
+          <w:sz w:val="18"/>
+          <w:szCs w:val="18"/>
+        </w:rPr>
+        <w:t>Impacto</w:t>
+      </w:r>
+      <w:r>
+        <w:rPr>
+          <w:rFonts w:ascii="Montserrat" w:hAnsi="Montserrat"/>
+          <w:sz w:val="18"/>
+          <w:szCs w:val="18"/>
+        </w:rPr>
+        <w:t xml:space="preserve">: </w:t>
       </w:r>
     </w:p>
     <w:p>
@@ -3680,220 +3513,220 @@
         </w:rPr>
       </w:pPr>
       <w:r>
-        <w:t>Temática: Conferencias que reunirá a las empresas en las que los estudiantes de dual de la Universidad Politécnica de Tecámac han realizado sus prácticas profesionales. Durante esta jornada, los representantes de las compañías compartirán sus experiencias y hablarán sobre cómo la presencia de los estudiantes de la universidad ha impactado en sus operaciones.</w:t>
-      </w:r>
-    </w:p>
-    <w:p>
-      <w:pPr>
-        <w:spacing w:line="276" w:lineRule="auto"/>
-        <w:jc w:val="both"/>
-        <w:rPr>
-          <w:rFonts w:ascii="Montserrat" w:hAnsi="Montserrat"/>
-          <w:sz w:val="18"/>
-          <w:szCs w:val="18"/>
-        </w:rPr>
-      </w:pPr>
-    </w:p>
-    <w:p>
-      <w:pPr>
-        <w:spacing w:line="276" w:lineRule="auto"/>
-        <w:jc w:val="both"/>
-        <w:rPr>
-          <w:rFonts w:ascii="Montserrat" w:hAnsi="Montserrat"/>
-          <w:sz w:val="18"/>
-          <w:szCs w:val="18"/>
-        </w:rPr>
-      </w:pPr>
-    </w:p>
-    <w:p>
-      <w:pPr>
-        <w:spacing w:line="276" w:lineRule="auto"/>
-        <w:jc w:val="both"/>
-        <w:rPr>
-          <w:rFonts w:ascii="Montserrat" w:hAnsi="Montserrat"/>
-          <w:sz w:val="18"/>
-          <w:szCs w:val="18"/>
-        </w:rPr>
-      </w:pPr>
-    </w:p>
-    <w:p>
-      <w:pPr>
-        <w:spacing w:line="276" w:lineRule="auto"/>
-        <w:jc w:val="both"/>
-        <w:rPr>
-          <w:rFonts w:ascii="Montserrat" w:hAnsi="Montserrat"/>
-          <w:sz w:val="18"/>
-          <w:szCs w:val="18"/>
-        </w:rPr>
-      </w:pPr>
-      <w:r>
-        <w:t>Justificación: Radica en la importancia de brindar a los estudiantes la oportunidad de conocer y tener la oportunidad de acercarse a las empresas con las que la Universidad Politécnica tiene convenio Dual, así como también para promover el emprendimiento entre los jóvenes.</w:t>
-      </w:r>
-    </w:p>
-    <w:p>
-      <w:pPr>
-        <w:spacing w:line="276" w:lineRule="auto"/>
-        <w:jc w:val="both"/>
-        <w:rPr>
-          <w:rFonts w:ascii="Montserrat" w:hAnsi="Montserrat"/>
-          <w:sz w:val="18"/>
-          <w:szCs w:val="18"/>
-        </w:rPr>
-      </w:pPr>
-    </w:p>
-    <w:p>
-      <w:pPr>
-        <w:spacing w:line="276" w:lineRule="auto"/>
-        <w:jc w:val="both"/>
-        <w:rPr>
-          <w:rFonts w:ascii="Montserrat" w:hAnsi="Montserrat"/>
-          <w:sz w:val="18"/>
-          <w:szCs w:val="18"/>
-        </w:rPr>
-      </w:pPr>
-      <w:r>
-        <w:t>Objetivo: Fomentar la colaboración entre las empresas y la universidad, fortaleciendo los lazos entre ambos sectores y propiciando oportunidades de crecimiento y desarrollo para los estudiantes de dual.</w:t>
-      </w:r>
-    </w:p>
-    <w:p>
-      <w:pPr>
-        <w:spacing w:line="276" w:lineRule="auto"/>
-        <w:jc w:val="both"/>
-        <w:rPr>
-          <w:rFonts w:ascii="Montserrat" w:hAnsi="Montserrat"/>
-          <w:sz w:val="18"/>
-          <w:szCs w:val="18"/>
-        </w:rPr>
-      </w:pPr>
-    </w:p>
-    <w:p>
-      <w:pPr>
-        <w:spacing w:line="276" w:lineRule="auto"/>
-        <w:jc w:val="both"/>
-        <w:rPr>
-          <w:rFonts w:ascii="Montserrat" w:hAnsi="Montserrat"/>
-          <w:sz w:val="18"/>
-          <w:szCs w:val="18"/>
-        </w:rPr>
-      </w:pPr>
-    </w:p>
-    <w:p>
-      <w:pPr>
-        <w:spacing w:line="276" w:lineRule="auto"/>
-        <w:jc w:val="both"/>
-        <w:rPr>
-          <w:rFonts w:ascii="Montserrat" w:hAnsi="Montserrat"/>
-          <w:sz w:val="18"/>
-          <w:szCs w:val="18"/>
-        </w:rPr>
-      </w:pPr>
-    </w:p>
-    <w:p>
-      <w:pPr>
-        <w:spacing w:line="276" w:lineRule="auto"/>
-        <w:jc w:val="both"/>
-        <w:rPr>
-          <w:rFonts w:ascii="Montserrat" w:hAnsi="Montserrat"/>
-          <w:sz w:val="18"/>
-          <w:szCs w:val="18"/>
-        </w:rPr>
-      </w:pPr>
-    </w:p>
-    <w:p>
-      <w:pPr>
-        <w:spacing w:line="276" w:lineRule="auto"/>
-        <w:jc w:val="both"/>
-        <w:rPr>
-          <w:rFonts w:ascii="Montserrat" w:hAnsi="Montserrat"/>
-          <w:sz w:val="18"/>
-          <w:szCs w:val="18"/>
-        </w:rPr>
-      </w:pPr>
-    </w:p>
-    <w:p>
-      <w:pPr>
-        <w:spacing w:line="276" w:lineRule="auto"/>
-        <w:jc w:val="both"/>
-        <w:rPr>
-          <w:rFonts w:ascii="Montserrat" w:hAnsi="Montserrat"/>
-          <w:sz w:val="18"/>
-          <w:szCs w:val="18"/>
-        </w:rPr>
-      </w:pPr>
-    </w:p>
-    <w:p>
-      <w:pPr>
-        <w:spacing w:line="276" w:lineRule="auto"/>
-        <w:jc w:val="both"/>
-        <w:rPr>
-          <w:rFonts w:ascii="Montserrat" w:hAnsi="Montserrat"/>
-          <w:sz w:val="18"/>
-          <w:szCs w:val="18"/>
-        </w:rPr>
-      </w:pPr>
-    </w:p>
-    <w:p>
-      <w:pPr>
-        <w:spacing w:line="276" w:lineRule="auto"/>
-        <w:jc w:val="both"/>
-        <w:rPr>
-          <w:rFonts w:ascii="Montserrat" w:hAnsi="Montserrat"/>
-          <w:sz w:val="18"/>
-          <w:szCs w:val="18"/>
-        </w:rPr>
-      </w:pPr>
-    </w:p>
-    <w:p>
-      <w:pPr>
-        <w:spacing w:line="276" w:lineRule="auto"/>
-        <w:jc w:val="both"/>
-        <w:rPr>
-          <w:rFonts w:ascii="Montserrat" w:hAnsi="Montserrat"/>
-          <w:sz w:val="18"/>
-          <w:szCs w:val="18"/>
-        </w:rPr>
-      </w:pPr>
-      <w:r>
-        <w:t xml:space="preserve">Dinámica: Evento presencial en el cual las y los estudiantes de los Programas Educativos y toda la comunidad de la Universidad, podrán escuchar de primera mano las experiencias e historias de éxito de las empresas que trabajan con las y los estudiantes de modalidad Dual. Además, se discutirán los beneficios que este programa de estudio aporta tanto a las empresas como a los futuros profesionales, creando una simbiosis entre la academia y el mundo empresarial. </w:t>
-      </w:r>
-    </w:p>
-    <w:p>
-      <w:pPr>
-        <w:spacing w:line="276" w:lineRule="auto"/>
-        <w:jc w:val="both"/>
-        <w:rPr>
-          <w:rFonts w:ascii="Montserrat" w:hAnsi="Montserrat"/>
-          <w:sz w:val="18"/>
-          <w:szCs w:val="18"/>
-        </w:rPr>
-      </w:pPr>
-    </w:p>
-    <w:p>
-      <w:pPr>
-        <w:spacing w:line="276" w:lineRule="auto"/>
-        <w:jc w:val="both"/>
-        <w:rPr>
-          <w:rFonts w:ascii="Montserrat" w:hAnsi="Montserrat"/>
-          <w:sz w:val="18"/>
-          <w:szCs w:val="18"/>
-        </w:rPr>
-      </w:pPr>
-      <w:r>
-        <w:t>{{ evento.fecha }}</w:t>
-      </w:r>
-    </w:p>
-    <w:p>
-      <w:pPr>
-        <w:spacing w:line="276" w:lineRule="auto"/>
-        <w:jc w:val="both"/>
-        <w:rPr>
-          <w:rFonts w:ascii="Montserrat" w:hAnsi="Montserrat"/>
-          <w:sz w:val="18"/>
-          <w:szCs w:val="18"/>
-        </w:rPr>
-      </w:pPr>
-      <w:r>
-        <w:t>{{ evento.hora }}</w:t>
+        <w:t>Tematica: {{evento.tematica}}</w:t>
+      </w:r>
+    </w:p>
+    <w:p>
+      <w:pPr>
+        <w:spacing w:line="276" w:lineRule="auto"/>
+        <w:jc w:val="both"/>
+        <w:rPr>
+          <w:rFonts w:ascii="Montserrat" w:hAnsi="Montserrat"/>
+          <w:sz w:val="18"/>
+          <w:szCs w:val="18"/>
+        </w:rPr>
+      </w:pPr>
+    </w:p>
+    <w:p>
+      <w:pPr>
+        <w:spacing w:line="276" w:lineRule="auto"/>
+        <w:jc w:val="both"/>
+        <w:rPr>
+          <w:rFonts w:ascii="Montserrat" w:hAnsi="Montserrat"/>
+          <w:sz w:val="18"/>
+          <w:szCs w:val="18"/>
+        </w:rPr>
+      </w:pPr>
+    </w:p>
+    <w:p>
+      <w:pPr>
+        <w:spacing w:line="276" w:lineRule="auto"/>
+        <w:jc w:val="both"/>
+        <w:rPr>
+          <w:rFonts w:ascii="Montserrat" w:hAnsi="Montserrat"/>
+          <w:sz w:val="18"/>
+          <w:szCs w:val="18"/>
+        </w:rPr>
+      </w:pPr>
+    </w:p>
+    <w:p>
+      <w:pPr>
+        <w:spacing w:line="276" w:lineRule="auto"/>
+        <w:jc w:val="both"/>
+        <w:rPr>
+          <w:rFonts w:ascii="Montserrat" w:hAnsi="Montserrat"/>
+          <w:sz w:val="18"/>
+          <w:szCs w:val="18"/>
+        </w:rPr>
+      </w:pPr>
+      <w:r>
+        <w:t>Justificacion: {{evento.justificacion}}</w:t>
+      </w:r>
+    </w:p>
+    <w:p>
+      <w:pPr>
+        <w:spacing w:line="276" w:lineRule="auto"/>
+        <w:jc w:val="both"/>
+        <w:rPr>
+          <w:rFonts w:ascii="Montserrat" w:hAnsi="Montserrat"/>
+          <w:sz w:val="18"/>
+          <w:szCs w:val="18"/>
+        </w:rPr>
+      </w:pPr>
+    </w:p>
+    <w:p>
+      <w:pPr>
+        <w:spacing w:line="276" w:lineRule="auto"/>
+        <w:jc w:val="both"/>
+        <w:rPr>
+          <w:rFonts w:ascii="Montserrat" w:hAnsi="Montserrat"/>
+          <w:sz w:val="18"/>
+          <w:szCs w:val="18"/>
+        </w:rPr>
+      </w:pPr>
+      <w:r>
+        <w:t>Objetivo: {{evento.objetivo}}</w:t>
+      </w:r>
+    </w:p>
+    <w:p>
+      <w:pPr>
+        <w:spacing w:line="276" w:lineRule="auto"/>
+        <w:jc w:val="both"/>
+        <w:rPr>
+          <w:rFonts w:ascii="Montserrat" w:hAnsi="Montserrat"/>
+          <w:sz w:val="18"/>
+          <w:szCs w:val="18"/>
+        </w:rPr>
+      </w:pPr>
+    </w:p>
+    <w:p>
+      <w:pPr>
+        <w:spacing w:line="276" w:lineRule="auto"/>
+        <w:jc w:val="both"/>
+        <w:rPr>
+          <w:rFonts w:ascii="Montserrat" w:hAnsi="Montserrat"/>
+          <w:sz w:val="18"/>
+          <w:szCs w:val="18"/>
+        </w:rPr>
+      </w:pPr>
+    </w:p>
+    <w:p>
+      <w:pPr>
+        <w:spacing w:line="276" w:lineRule="auto"/>
+        <w:jc w:val="both"/>
+        <w:rPr>
+          <w:rFonts w:ascii="Montserrat" w:hAnsi="Montserrat"/>
+          <w:sz w:val="18"/>
+          <w:szCs w:val="18"/>
+        </w:rPr>
+      </w:pPr>
+    </w:p>
+    <w:p>
+      <w:pPr>
+        <w:spacing w:line="276" w:lineRule="auto"/>
+        <w:jc w:val="both"/>
+        <w:rPr>
+          <w:rFonts w:ascii="Montserrat" w:hAnsi="Montserrat"/>
+          <w:sz w:val="18"/>
+          <w:szCs w:val="18"/>
+        </w:rPr>
+      </w:pPr>
+    </w:p>
+    <w:p>
+      <w:pPr>
+        <w:spacing w:line="276" w:lineRule="auto"/>
+        <w:jc w:val="both"/>
+        <w:rPr>
+          <w:rFonts w:ascii="Montserrat" w:hAnsi="Montserrat"/>
+          <w:sz w:val="18"/>
+          <w:szCs w:val="18"/>
+        </w:rPr>
+      </w:pPr>
+    </w:p>
+    <w:p>
+      <w:pPr>
+        <w:spacing w:line="276" w:lineRule="auto"/>
+        <w:jc w:val="both"/>
+        <w:rPr>
+          <w:rFonts w:ascii="Montserrat" w:hAnsi="Montserrat"/>
+          <w:sz w:val="18"/>
+          <w:szCs w:val="18"/>
+        </w:rPr>
+      </w:pPr>
+    </w:p>
+    <w:p>
+      <w:pPr>
+        <w:spacing w:line="276" w:lineRule="auto"/>
+        <w:jc w:val="both"/>
+        <w:rPr>
+          <w:rFonts w:ascii="Montserrat" w:hAnsi="Montserrat"/>
+          <w:sz w:val="18"/>
+          <w:szCs w:val="18"/>
+        </w:rPr>
+      </w:pPr>
+    </w:p>
+    <w:p>
+      <w:pPr>
+        <w:spacing w:line="276" w:lineRule="auto"/>
+        <w:jc w:val="both"/>
+        <w:rPr>
+          <w:rFonts w:ascii="Montserrat" w:hAnsi="Montserrat"/>
+          <w:sz w:val="18"/>
+          <w:szCs w:val="18"/>
+        </w:rPr>
+      </w:pPr>
+    </w:p>
+    <w:p>
+      <w:pPr>
+        <w:spacing w:line="276" w:lineRule="auto"/>
+        <w:jc w:val="both"/>
+        <w:rPr>
+          <w:rFonts w:ascii="Montserrat" w:hAnsi="Montserrat"/>
+          <w:sz w:val="18"/>
+          <w:szCs w:val="18"/>
+        </w:rPr>
+      </w:pPr>
+      <w:r>
+        <w:t>Dinamica: {{evento.dinamica}}</w:t>
+      </w:r>
+    </w:p>
+    <w:p>
+      <w:pPr>
+        <w:spacing w:line="276" w:lineRule="auto"/>
+        <w:jc w:val="both"/>
+        <w:rPr>
+          <w:rFonts w:ascii="Montserrat" w:hAnsi="Montserrat"/>
+          <w:sz w:val="18"/>
+          <w:szCs w:val="18"/>
+        </w:rPr>
+      </w:pPr>
+    </w:p>
+    <w:p>
+      <w:pPr>
+        <w:spacing w:line="276" w:lineRule="auto"/>
+        <w:jc w:val="both"/>
+        <w:rPr>
+          <w:rFonts w:ascii="Montserrat" w:hAnsi="Montserrat"/>
+          <w:sz w:val="18"/>
+          <w:szCs w:val="18"/>
+        </w:rPr>
+      </w:pPr>
+      <w:r>
+        <w:t>Fechas:</w:t>
+      </w:r>
+    </w:p>
+    <w:p>
+      <w:pPr>
+        <w:spacing w:line="276" w:lineRule="auto"/>
+        <w:jc w:val="both"/>
+        <w:rPr>
+          <w:rFonts w:ascii="Montserrat" w:hAnsi="Montserrat"/>
+          <w:sz w:val="18"/>
+          <w:szCs w:val="18"/>
+        </w:rPr>
+      </w:pPr>
+      <w:r>
+        <w:t>Horarios:</w:t>
       </w:r>
     </w:p>
     <w:p>
@@ -4130,72 +3963,71 @@
         </w:rPr>
       </w:pPr>
       <w:r>
-        <w:rPr>
-          <w:rFonts w:ascii="Montserrat" w:hAnsi="Montserrat"/>
-          <w:b/>
-          <w:bCs/>
-          <w:color w:val="595959" w:themeColor="text1" w:themeTint="A6"/>
-        </w:rPr>
-        <w:t>CATEGORIA: EVENTOS INVESTIGACIÓN.</w:t>
-      </w:r>
-    </w:p>
-    <w:p>
-      <w:pPr>
-        <w:jc w:val="both"/>
-        <w:rPr>
-          <w:rFonts w:ascii="Montserrat" w:hAnsi="Montserrat"/>
-          <w:b/>
-          <w:bCs/>
-          <w:color w:val="595959" w:themeColor="text1" w:themeTint="A6"/>
-        </w:rPr>
-      </w:pPr>
-    </w:p>
-    <w:p>
-      <w:pPr>
-        <w:jc w:val="both"/>
-        <w:rPr>
-          <w:rFonts w:ascii="Montserrat" w:hAnsi="Montserrat"/>
-          <w:b/>
-          <w:bCs/>
-          <w:color w:val="595959" w:themeColor="text1" w:themeTint="A6"/>
-        </w:rPr>
-      </w:pPr>
-    </w:p>
-    <w:p>
-      <w:pPr>
-        <w:jc w:val="both"/>
-        <w:rPr>
-          <w:rFonts w:ascii="Montserrat" w:hAnsi="Montserrat"/>
-          <w:sz w:val="18"/>
-          <w:szCs w:val="18"/>
-        </w:rPr>
-      </w:pPr>
-      <w:r>
-        <w:rPr>
-          <w:rFonts w:ascii="Montserrat" w:hAnsi="Montserrat"/>
-          <w:b/>
-          <w:bCs/>
-          <w:color w:val="595959" w:themeColor="text1" w:themeTint="A6"/>
-        </w:rPr>
-        <w:t>EVENTO: Verano Colmillos 2024</w:t>
-      </w:r>
-    </w:p>
-    <w:p>
-      <w:pPr>
-        <w:jc w:val="both"/>
-        <w:rPr>
-          <w:rFonts w:ascii="Montserrat" w:hAnsi="Montserrat"/>
-          <w:sz w:val="18"/>
-          <w:szCs w:val="18"/>
-        </w:rPr>
-      </w:pPr>
-    </w:p>
-    <w:p>
-      <w:pPr>
-        <w:jc w:val="both"/>
-      </w:pPr>
-      <w:r>
-        <w:t>Impacto:</w:t>
+        <w:t>CATEGORIA: {{evento.categoria}}</w:t>
+      </w:r>
+    </w:p>
+    <w:p>
+      <w:pPr>
+        <w:jc w:val="both"/>
+        <w:rPr>
+          <w:rFonts w:ascii="Montserrat" w:hAnsi="Montserrat"/>
+          <w:b/>
+          <w:bCs/>
+          <w:color w:val="595959" w:themeColor="text1" w:themeTint="A6"/>
+        </w:rPr>
+      </w:pPr>
+    </w:p>
+    <w:p>
+      <w:pPr>
+        <w:jc w:val="both"/>
+        <w:rPr>
+          <w:rFonts w:ascii="Montserrat" w:hAnsi="Montserrat"/>
+          <w:b/>
+          <w:bCs/>
+          <w:color w:val="595959" w:themeColor="text1" w:themeTint="A6"/>
+        </w:rPr>
+      </w:pPr>
+    </w:p>
+    <w:p>
+      <w:pPr>
+        <w:jc w:val="both"/>
+        <w:rPr>
+          <w:rFonts w:ascii="Montserrat" w:hAnsi="Montserrat"/>
+          <w:sz w:val="18"/>
+          <w:szCs w:val="18"/>
+        </w:rPr>
+      </w:pPr>
+      <w:r>
+        <w:t>EVENTO: {{evento.titulo}}</w:t>
+      </w:r>
+    </w:p>
+    <w:p>
+      <w:pPr>
+        <w:jc w:val="both"/>
+        <w:rPr>
+          <w:rFonts w:ascii="Montserrat" w:hAnsi="Montserrat"/>
+          <w:sz w:val="18"/>
+          <w:szCs w:val="18"/>
+        </w:rPr>
+      </w:pPr>
+    </w:p>
+    <w:p>
+      <w:pPr>
+        <w:jc w:val="both"/>
+      </w:pPr>
+      <w:r>
+        <w:rPr>
+          <w:rFonts w:ascii="Montserrat" w:hAnsi="Montserrat"/>
+          <w:b/>
+          <w:bCs/>
+          <w:color w:val="595959" w:themeColor="text1" w:themeTint="A6"/>
+          <w:sz w:val="18"/>
+          <w:szCs w:val="18"/>
+        </w:rPr>
+        <w:t>Impacto</w:t>
+      </w:r>
+      <w:r>
+        <w:t>:</w:t>
       </w:r>
     </w:p>
     <w:p>
@@ -4261,172 +4093,172 @@
         </w:rPr>
       </w:pPr>
       <w:r>
-        <w:t>Temática: Divulgación de proyectos de investigación desarrollados por {{ evento.docente }}s / estudiantes de la UPT.</w:t>
-      </w:r>
-    </w:p>
-    <w:p>
-      <w:pPr>
-        <w:jc w:val="both"/>
-        <w:rPr>
-          <w:rFonts w:ascii="Montserrat" w:hAnsi="Montserrat"/>
-          <w:sz w:val="18"/>
-          <w:szCs w:val="18"/>
-        </w:rPr>
-      </w:pPr>
-    </w:p>
-    <w:p>
-      <w:pPr>
-        <w:jc w:val="both"/>
-        <w:rPr>
-          <w:rFonts w:ascii="Montserrat" w:hAnsi="Montserrat"/>
-          <w:sz w:val="18"/>
-          <w:szCs w:val="18"/>
-        </w:rPr>
-      </w:pPr>
-      <w:r>
-        <w:t>Justificación: La universidad Politécnica de Tecámac demarca la importancia de la divulgación del conocimiento científico que está muy valorada en nuestra sociedad. Gran parte de esta valoración viene de la aplicación de los avances científicos a nuestra vida diaria.</w:t>
-      </w:r>
-    </w:p>
-    <w:p>
-      <w:pPr>
-        <w:jc w:val="both"/>
-        <w:rPr>
-          <w:rFonts w:ascii="Montserrat" w:hAnsi="Montserrat"/>
-          <w:sz w:val="18"/>
-          <w:szCs w:val="18"/>
-        </w:rPr>
-      </w:pPr>
-    </w:p>
-    <w:p>
-      <w:pPr>
-        <w:jc w:val="both"/>
-        <w:rPr>
-          <w:rFonts w:ascii="Montserrat" w:hAnsi="Montserrat"/>
-          <w:sz w:val="18"/>
-          <w:szCs w:val="18"/>
-        </w:rPr>
-      </w:pPr>
-      <w:r>
-        <w:t>Objetivo: Divulgar los resultados de los trabajos de investigación desarrollados en la Universidad Politécnica de Tecámac por los {{ evento.docente }}s y estudiantes que desarrollan investigaciones en diferentes enfoques, con el fin de proyectar a la Comunidad Universitaria sus resultados.</w:t>
-      </w:r>
-    </w:p>
-    <w:p>
-      <w:pPr>
-        <w:jc w:val="both"/>
-        <w:rPr>
-          <w:rFonts w:ascii="Montserrat" w:hAnsi="Montserrat"/>
-          <w:sz w:val="18"/>
-          <w:szCs w:val="18"/>
-        </w:rPr>
-      </w:pPr>
-    </w:p>
-    <w:p>
-      <w:pPr>
-        <w:jc w:val="both"/>
-        <w:rPr>
-          <w:rFonts w:ascii="Montserrat" w:hAnsi="Montserrat"/>
-          <w:sz w:val="18"/>
-          <w:szCs w:val="18"/>
-        </w:rPr>
-      </w:pPr>
-      <w:r>
-        <w:t>Dinámica: Evento Presencial, en el que los {{ evento.docente }}s/estudiantes difundirán los trabajos de investigación desarrollados en la Universidad Politécnica de Tecámac para presentarlos a la comunidad estudiantil de los programas educativos de Ingeniería Mecánica Automotriz, Ingeniería en Tecnología de Manufactura e Ingeniería en Software. Ponentes: Docentes y Estudiantes de Investigación.</w:t>
-      </w:r>
-    </w:p>
-    <w:p>
-      <w:pPr>
-        <w:jc w:val="both"/>
-        <w:rPr>
-          <w:rFonts w:ascii="Montserrat" w:hAnsi="Montserrat"/>
-          <w:sz w:val="18"/>
-          <w:szCs w:val="18"/>
-        </w:rPr>
-      </w:pPr>
-    </w:p>
-    <w:p>
-      <w:pPr>
-        <w:jc w:val="both"/>
-        <w:rPr>
-          <w:rFonts w:ascii="Montserrat" w:hAnsi="Montserrat"/>
-          <w:sz w:val="18"/>
-          <w:szCs w:val="18"/>
-        </w:rPr>
-      </w:pPr>
-    </w:p>
-    <w:p>
-      <w:pPr>
-        <w:jc w:val="both"/>
-        <w:rPr>
-          <w:rFonts w:ascii="Montserrat" w:hAnsi="Montserrat"/>
-          <w:sz w:val="18"/>
-          <w:szCs w:val="18"/>
-        </w:rPr>
-      </w:pPr>
-    </w:p>
-    <w:p>
-      <w:pPr>
-        <w:jc w:val="both"/>
-        <w:rPr>
-          <w:rFonts w:ascii="Montserrat" w:hAnsi="Montserrat"/>
-          <w:sz w:val="18"/>
-          <w:szCs w:val="18"/>
-        </w:rPr>
-      </w:pPr>
-    </w:p>
-    <w:p>
-      <w:pPr>
-        <w:jc w:val="both"/>
-        <w:rPr>
-          <w:rFonts w:ascii="Montserrat" w:hAnsi="Montserrat"/>
-          <w:sz w:val="18"/>
-          <w:szCs w:val="18"/>
-        </w:rPr>
-      </w:pPr>
-    </w:p>
-    <w:p>
-      <w:pPr>
-        <w:jc w:val="both"/>
-        <w:rPr>
-          <w:rFonts w:ascii="Montserrat" w:hAnsi="Montserrat"/>
-          <w:sz w:val="18"/>
-          <w:szCs w:val="18"/>
-        </w:rPr>
-      </w:pPr>
-    </w:p>
-    <w:p>
-      <w:pPr>
-        <w:jc w:val="both"/>
-        <w:rPr>
-          <w:rFonts w:ascii="Montserrat" w:hAnsi="Montserrat"/>
-          <w:sz w:val="18"/>
-          <w:szCs w:val="18"/>
-        </w:rPr>
-      </w:pPr>
-    </w:p>
-    <w:p>
-      <w:pPr>
-        <w:jc w:val="both"/>
-        <w:rPr>
-          <w:rFonts w:ascii="Montserrat" w:hAnsi="Montserrat"/>
-          <w:sz w:val="18"/>
-          <w:szCs w:val="18"/>
-        </w:rPr>
-      </w:pPr>
-      <w:r>
-        <w:t>{{ evento.fecha }}</w:t>
-      </w:r>
-    </w:p>
-    <w:p>
-      <w:pPr>
-        <w:jc w:val="both"/>
-        <w:rPr>
-          <w:rFonts w:ascii="Montserrat" w:hAnsi="Montserrat"/>
-          <w:sz w:val="18"/>
-          <w:szCs w:val="18"/>
-        </w:rPr>
-      </w:pPr>
-      <w:r>
-        <w:t>{{ evento.hora }}</w:t>
+        <w:t>Tematica: {{evento.tematica}}</w:t>
+      </w:r>
+    </w:p>
+    <w:p>
+      <w:pPr>
+        <w:jc w:val="both"/>
+        <w:rPr>
+          <w:rFonts w:ascii="Montserrat" w:hAnsi="Montserrat"/>
+          <w:sz w:val="18"/>
+          <w:szCs w:val="18"/>
+        </w:rPr>
+      </w:pPr>
+    </w:p>
+    <w:p>
+      <w:pPr>
+        <w:jc w:val="both"/>
+        <w:rPr>
+          <w:rFonts w:ascii="Montserrat" w:hAnsi="Montserrat"/>
+          <w:sz w:val="18"/>
+          <w:szCs w:val="18"/>
+        </w:rPr>
+      </w:pPr>
+      <w:r>
+        <w:t>Justificacion: {{evento.justificacion}}</w:t>
+      </w:r>
+    </w:p>
+    <w:p>
+      <w:pPr>
+        <w:jc w:val="both"/>
+        <w:rPr>
+          <w:rFonts w:ascii="Montserrat" w:hAnsi="Montserrat"/>
+          <w:sz w:val="18"/>
+          <w:szCs w:val="18"/>
+        </w:rPr>
+      </w:pPr>
+    </w:p>
+    <w:p>
+      <w:pPr>
+        <w:jc w:val="both"/>
+        <w:rPr>
+          <w:rFonts w:ascii="Montserrat" w:hAnsi="Montserrat"/>
+          <w:sz w:val="18"/>
+          <w:szCs w:val="18"/>
+        </w:rPr>
+      </w:pPr>
+      <w:r>
+        <w:t>Objetivo: {{evento.objetivo}}</w:t>
+      </w:r>
+    </w:p>
+    <w:p>
+      <w:pPr>
+        <w:jc w:val="both"/>
+        <w:rPr>
+          <w:rFonts w:ascii="Montserrat" w:hAnsi="Montserrat"/>
+          <w:sz w:val="18"/>
+          <w:szCs w:val="18"/>
+        </w:rPr>
+      </w:pPr>
+    </w:p>
+    <w:p>
+      <w:pPr>
+        <w:jc w:val="both"/>
+        <w:rPr>
+          <w:rFonts w:ascii="Montserrat" w:hAnsi="Montserrat"/>
+          <w:sz w:val="18"/>
+          <w:szCs w:val="18"/>
+        </w:rPr>
+      </w:pPr>
+      <w:r>
+        <w:t>Dinamica: {{evento.dinamica}}</w:t>
+      </w:r>
+    </w:p>
+    <w:p>
+      <w:pPr>
+        <w:jc w:val="both"/>
+        <w:rPr>
+          <w:rFonts w:ascii="Montserrat" w:hAnsi="Montserrat"/>
+          <w:sz w:val="18"/>
+          <w:szCs w:val="18"/>
+        </w:rPr>
+      </w:pPr>
+    </w:p>
+    <w:p>
+      <w:pPr>
+        <w:jc w:val="both"/>
+        <w:rPr>
+          <w:rFonts w:ascii="Montserrat" w:hAnsi="Montserrat"/>
+          <w:sz w:val="18"/>
+          <w:szCs w:val="18"/>
+        </w:rPr>
+      </w:pPr>
+    </w:p>
+    <w:p>
+      <w:pPr>
+        <w:jc w:val="both"/>
+        <w:rPr>
+          <w:rFonts w:ascii="Montserrat" w:hAnsi="Montserrat"/>
+          <w:sz w:val="18"/>
+          <w:szCs w:val="18"/>
+        </w:rPr>
+      </w:pPr>
+    </w:p>
+    <w:p>
+      <w:pPr>
+        <w:jc w:val="both"/>
+        <w:rPr>
+          <w:rFonts w:ascii="Montserrat" w:hAnsi="Montserrat"/>
+          <w:sz w:val="18"/>
+          <w:szCs w:val="18"/>
+        </w:rPr>
+      </w:pPr>
+    </w:p>
+    <w:p>
+      <w:pPr>
+        <w:jc w:val="both"/>
+        <w:rPr>
+          <w:rFonts w:ascii="Montserrat" w:hAnsi="Montserrat"/>
+          <w:sz w:val="18"/>
+          <w:szCs w:val="18"/>
+        </w:rPr>
+      </w:pPr>
+    </w:p>
+    <w:p>
+      <w:pPr>
+        <w:jc w:val="both"/>
+        <w:rPr>
+          <w:rFonts w:ascii="Montserrat" w:hAnsi="Montserrat"/>
+          <w:sz w:val="18"/>
+          <w:szCs w:val="18"/>
+        </w:rPr>
+      </w:pPr>
+    </w:p>
+    <w:p>
+      <w:pPr>
+        <w:jc w:val="both"/>
+        <w:rPr>
+          <w:rFonts w:ascii="Montserrat" w:hAnsi="Montserrat"/>
+          <w:sz w:val="18"/>
+          <w:szCs w:val="18"/>
+        </w:rPr>
+      </w:pPr>
+    </w:p>
+    <w:p>
+      <w:pPr>
+        <w:jc w:val="both"/>
+        <w:rPr>
+          <w:rFonts w:ascii="Montserrat" w:hAnsi="Montserrat"/>
+          <w:sz w:val="18"/>
+          <w:szCs w:val="18"/>
+        </w:rPr>
+      </w:pPr>
+      <w:r>
+        <w:t>Fechas:</w:t>
+      </w:r>
+    </w:p>
+    <w:p>
+      <w:pPr>
+        <w:jc w:val="both"/>
+        <w:rPr>
+          <w:rFonts w:ascii="Montserrat" w:hAnsi="Montserrat"/>
+          <w:sz w:val="18"/>
+          <w:szCs w:val="18"/>
+        </w:rPr>
+      </w:pPr>
+      <w:r>
+        <w:t>Horarios:</w:t>
       </w:r>
     </w:p>
     <w:p>
@@ -4471,6 +4303,14 @@
         </w:rPr>
       </w:pPr>
       <w:r>
+        <w:rPr>
+          <w:rFonts w:ascii="Montserrat" w:hAnsi="Montserrat"/>
+          <w:b/>
+          <w:bCs/>
+          <w:color w:val="595959" w:themeColor="text1" w:themeTint="A6"/>
+          <w:sz w:val="18"/>
+          <w:szCs w:val="18"/>
+        </w:rPr>
         <w:t>Recursos Solicitados:</w:t>
       </w:r>
     </w:p>
@@ -5295,12 +5135,132 @@
     </w:p>
     <w:p>
       <w:r>
-        <w:t>{% for evento in eventos %}</w:t>
-      </w:r>
-    </w:p>
-    <w:p>
-      <w:r>
         <w:t>{% endfor %}</w:t>
+      </w:r>
+    </w:p>
+    <w:p>
+      <w:r>
+        <w:t>{% for fecha in evento.fechas %}{{ fecha }}{% endfor %}</w:t>
+      </w:r>
+    </w:p>
+    <w:p>
+      <w:r>
+        <w:t>{% for hora in evento.horas %}{{ hora }}{% endfor %}</w:t>
+      </w:r>
+    </w:p>
+    <w:p>
+      <w:r>
+        <w:t>{% for recurso in evento.recursos_solicitados %}• {{ recurso }}{% endfor %}</w:t>
+      </w:r>
+    </w:p>
+    <w:p>
+      <w:r>
+        <w:t>{% for fecha in evento.fechas %}{{ fecha }}{% endfor %}</w:t>
+      </w:r>
+    </w:p>
+    <w:p>
+      <w:r>
+        <w:t>{% for hora in evento.horas %}{{ hora }}{% endfor %}</w:t>
+      </w:r>
+    </w:p>
+    <w:p>
+      <w:r>
+        <w:t>{% for recurso in evento.recursos_solicitados %}• {{ recurso }}{% endfor %}</w:t>
+      </w:r>
+    </w:p>
+    <w:p>
+      <w:r>
+        <w:t>{% for fecha in evento.fechas %}{{ fecha }}{% endfor %}</w:t>
+      </w:r>
+    </w:p>
+    <w:p>
+      <w:r>
+        <w:t>{% for hora in evento.horas %}{{ hora }}{% endfor %}</w:t>
+      </w:r>
+    </w:p>
+    <w:p>
+      <w:r>
+        <w:t>{% for recurso in evento.recursos_solicitados %}• {{ recurso }}{% endfor %}</w:t>
+      </w:r>
+    </w:p>
+    <w:p>
+      <w:r>
+        <w:t>{% for fecha in evento.fechas %}{{ fecha }}{% endfor %}</w:t>
+      </w:r>
+    </w:p>
+    <w:p>
+      <w:r>
+        <w:t>{% for hora in evento.horas %}{{ hora }}{% endfor %}</w:t>
+      </w:r>
+    </w:p>
+    <w:p>
+      <w:r>
+        <w:t>{% for recurso in evento.recursos_solicitados %}• {{ recurso }}{% endfor %}</w:t>
+      </w:r>
+    </w:p>
+    <w:p>
+      <w:r>
+        <w:t>{% for recurso in evento.recursos_solicitados %}• {{ recurso }}{% endfor %}</w:t>
+      </w:r>
+    </w:p>
+    <w:p>
+      <w:r>
+        <w:t>{% for fecha in evento.fechas %}{{ fecha }}{% endfor %}</w:t>
+      </w:r>
+    </w:p>
+    <w:p>
+      <w:r>
+        <w:t>{% for hora in evento.horas %}{{ hora }}{% endfor %}</w:t>
+      </w:r>
+    </w:p>
+    <w:p>
+      <w:r>
+        <w:t>{% for recurso in evento.recursos_solicitados %}• {{ recurso }}{% endfor %}</w:t>
+      </w:r>
+    </w:p>
+    <w:p>
+      <w:r>
+        <w:t>{% for fecha in evento.fechas %}{{ fecha }}{% endfor %}</w:t>
+      </w:r>
+    </w:p>
+    <w:p>
+      <w:r>
+        <w:t>{% for hora in evento.horas %}{{ hora }}{% endfor %}</w:t>
+      </w:r>
+    </w:p>
+    <w:p>
+      <w:r>
+        <w:t>{% for recurso in evento.recursos_solicitados %}• {{ recurso }}{% endfor %}</w:t>
+      </w:r>
+    </w:p>
+    <w:p>
+      <w:r>
+        <w:t>{% for fecha in evento.fechas %}{{ fecha }}{% endfor %}</w:t>
+      </w:r>
+    </w:p>
+    <w:p>
+      <w:r>
+        <w:t>{% for hora in evento.horas %}{{ hora }}{% endfor %}</w:t>
+      </w:r>
+    </w:p>
+    <w:p>
+      <w:r>
+        <w:t>{% for recurso in evento.recursos_solicitados %}• {{ recurso }}{% endfor %}</w:t>
+      </w:r>
+    </w:p>
+    <w:p>
+      <w:r>
+        <w:t>{% for recurso in evento.recursos_solicitados %}• {{ recurso }}{% endfor %}</w:t>
+      </w:r>
+    </w:p>
+    <w:p>
+      <w:r>
+        <w:t>{% for fecha in evento.fechas %}{{ fecha }}{% endfor %}</w:t>
+      </w:r>
+    </w:p>
+    <w:p>
+      <w:r>
+        <w:t>{% for hora in evento.horas %}{{ hora }}{% endfor %}</w:t>
       </w:r>
     </w:p>
     <w:sectPr>

</xml_diff>